<commit_message>
bugfix pc->pki change serial numbers
</commit_message>
<xml_diff>
--- a/public/docx/output.docx
+++ b/public/docx/output.docx
@@ -1063,7 +1063,7 @@
           <w:u w:val="single"/>
           <w:lang w:val="ru"/>
         </w:rPr>
-        <w:t xml:space="preserve">1909-226-1001</w:t>
+        <w:t xml:space="preserve">1907-049-0800</w:t>
       </w:r>
       <w:r>
         <w:t>.</w:t>
@@ -4601,7 +4601,7 @@
                 <w:rFonts w:hint="default" w:ascii="Calibri" w:hAnsi="Calibri" w:cs="Calibri"/>
                 <w:lang w:val="ru"/>
               </w:rPr>
-              <w:t xml:space="preserve">1909-226-1001</w:t>
+              <w:t xml:space="preserve">1907-049-0800</w:t>
             </w:r>
           </w:p>
         </w:tc>
@@ -4695,7 +4695,7 @@
                 <w:color w:val="000000"/>
                 <w:lang w:val="ru"/>
               </w:rPr>
-              <w:t xml:space="preserve">Клавиатура</w:t>
+              <w:t xml:space="preserve">Монитор</w:t>
             </w:r>
           </w:p>
         </w:tc>
@@ -4718,7 +4718,7 @@
                 <w:color w:val="000000"/>
                 <w:lang w:val="ru"/>
               </w:rPr>
-              <w:t xml:space="preserve">Logitech  K120</w:t>
+              <w:t xml:space="preserve">Н/Д</w:t>
             </w:r>
           </w:p>
         </w:tc>
@@ -4765,7 +4765,7 @@
                 <w:rFonts w:hint="default" w:ascii="Calibri" w:hAnsi="Calibri" w:cs="Calibri"/>
                 <w:lang w:val="ru"/>
               </w:rPr>
-              <w:t xml:space="preserve">1918MR1027D8</w:t>
+              <w:t xml:space="preserve">ZV0A18510169</w:t>
             </w:r>
           </w:p>
         </w:tc>
@@ -4789,7 +4789,7 @@
                 <w:color w:val="000000"/>
                 <w:lang w:val="ru"/>
               </w:rPr>
-              <w:t/>
+              <w:t xml:space="preserve">с кабелем питания и VGA</w:t>
             </w:r>
           </w:p>
         </w:tc>
@@ -4859,7 +4859,7 @@
                 <w:color w:val="000000"/>
                 <w:lang w:val="ru"/>
               </w:rPr>
-              <w:t xml:space="preserve">Мышь</w:t>
+              <w:t xml:space="preserve">Кабель HDMI</w:t>
             </w:r>
           </w:p>
         </w:tc>
@@ -4882,7 +4882,7 @@
                 <w:color w:val="000000"/>
                 <w:lang w:val="ru"/>
               </w:rPr>
-              <w:t xml:space="preserve">Logitech  B100</w:t>
+              <w:t xml:space="preserve">1.8м</w:t>
             </w:r>
           </w:p>
         </w:tc>
@@ -4929,7 +4929,7 @@
                 <w:rFonts w:hint="default" w:ascii="Calibri" w:hAnsi="Calibri" w:cs="Calibri"/>
                 <w:lang w:val="ru"/>
               </w:rPr>
-              <w:t xml:space="preserve">1909HS05ZAK8</w:t>
+              <w:t xml:space="preserve">1907-049-0800</w:t>
             </w:r>
           </w:p>
         </w:tc>
@@ -5023,7 +5023,7 @@
                 <w:color w:val="000000"/>
                 <w:lang w:val="ru"/>
               </w:rPr>
-              <w:t xml:space="preserve">Монитор</w:t>
+              <w:t xml:space="preserve">Клавиатура</w:t>
             </w:r>
           </w:p>
         </w:tc>
@@ -5046,7 +5046,7 @@
                 <w:color w:val="000000"/>
                 <w:lang w:val="ru"/>
               </w:rPr>
-              <w:t xml:space="preserve">Acer K242HL</w:t>
+              <w:t/>
             </w:r>
           </w:p>
         </w:tc>
@@ -5093,7 +5093,7 @@
                 <w:rFonts w:hint="default" w:ascii="Calibri" w:hAnsi="Calibri" w:cs="Calibri"/>
                 <w:lang w:val="ru"/>
               </w:rPr>
-              <w:t xml:space="preserve">MMT0FEE00191205F5D8507</w:t>
+              <w:t/>
             </w:r>
           </w:p>
         </w:tc>
@@ -5117,7 +5117,7 @@
                 <w:color w:val="000000"/>
                 <w:lang w:val="ru"/>
               </w:rPr>
-              <w:t xml:space="preserve">с кабелями: питания, VGA</w:t>
+              <w:t/>
             </w:r>
           </w:p>
         </w:tc>
@@ -5187,7 +5187,7 @@
                 <w:color w:val="000000"/>
                 <w:lang w:val="ru"/>
               </w:rPr>
-              <w:t xml:space="preserve">Источник бесперебойного питания</w:t>
+              <w:t xml:space="preserve">Видеокарта</w:t>
             </w:r>
           </w:p>
         </w:tc>
@@ -5210,7 +5210,7 @@
                 <w:color w:val="000000"/>
                 <w:lang w:val="ru"/>
               </w:rPr>
-              <w:t xml:space="preserve">APC BE700G-RS</w:t>
+              <w:t xml:space="preserve">Н/Д</w:t>
             </w:r>
           </w:p>
         </w:tc>
@@ -5257,7 +5257,7 @@
                 <w:rFonts w:hint="default" w:ascii="Calibri" w:hAnsi="Calibri" w:cs="Calibri"/>
                 <w:lang w:val="ru"/>
               </w:rPr>
-              <w:t xml:space="preserve">5B1835T45082</w:t>
+              <w:t/>
             </w:r>
           </w:p>
         </w:tc>
@@ -5281,7 +5281,7 @@
                 <w:color w:val="000000"/>
                 <w:lang w:val="ru"/>
               </w:rPr>
-              <w:t xml:space="preserve">с кабелями: USB, COM</w:t>
+              <w:t/>
             </w:r>
           </w:p>
         </w:tc>
@@ -5351,7 +5351,7 @@
                 <w:color w:val="000000"/>
                 <w:lang w:val="ru"/>
               </w:rPr>
-              <w:t xml:space="preserve">Сетевой фильтр</w:t>
+              <w:t xml:space="preserve">Коврик для мыши</w:t>
             </w:r>
           </w:p>
         </w:tc>
@@ -5374,7 +5374,7 @@
                 <w:color w:val="000000"/>
                 <w:lang w:val="ru"/>
               </w:rPr>
-              <w:t xml:space="preserve">Pilot S 3m</w:t>
+              <w:t xml:space="preserve">Defender Silver Opti-Laser</w:t>
             </w:r>
           </w:p>
         </w:tc>
@@ -5421,7 +5421,7 @@
                 <w:rFonts w:hint="default" w:ascii="Calibri" w:hAnsi="Calibri" w:cs="Calibri"/>
                 <w:lang w:val="ru"/>
               </w:rPr>
-              <w:t xml:space="preserve">1909-226-1001</w:t>
+              <w:t xml:space="preserve">б/н</w:t>
             </w:r>
           </w:p>
         </w:tc>
@@ -5515,7 +5515,7 @@
                 <w:color w:val="000000"/>
                 <w:lang w:val="ru"/>
               </w:rPr>
-              <w:t xml:space="preserve">Гарнитура</w:t>
+              <w:t xml:space="preserve">Монитор</w:t>
             </w:r>
           </w:p>
         </w:tc>
@@ -5538,7 +5538,7 @@
                 <w:color w:val="000000"/>
                 <w:lang w:val="ru"/>
               </w:rPr>
-              <w:t xml:space="preserve">DEFENDER Warhead HN-G150</w:t>
+              <w:t xml:space="preserve">Philips BDM4350</w:t>
             </w:r>
           </w:p>
         </w:tc>
@@ -5585,7 +5585,7 @@
                 <w:rFonts w:hint="default" w:ascii="Calibri" w:hAnsi="Calibri" w:cs="Calibri"/>
                 <w:lang w:val="ru"/>
               </w:rPr>
-              <w:t xml:space="preserve">1909-226-1001</w:t>
+              <w:t xml:space="preserve">AU0A1919001365</w:t>
             </w:r>
           </w:p>
         </w:tc>
@@ -5609,7 +5609,7 @@
                 <w:color w:val="000000"/>
                 <w:lang w:val="ru"/>
               </w:rPr>
-              <w:t/>
+              <w:t xml:space="preserve">с кабелями: питания, HDMI, DP, VGA, AUX.</w:t>
             </w:r>
           </w:p>
         </w:tc>
@@ -5656,7 +5656,7 @@
                 <w:color w:val="000000"/>
                 <w:lang w:val="ru"/>
               </w:rPr>
-              <w:t xml:space="preserve">ФДШИ. 469535.048-10</w:t>
+              <w:t/>
             </w:r>
           </w:p>
         </w:tc>
@@ -5679,7 +5679,7 @@
                 <w:color w:val="000000"/>
                 <w:lang w:val="ru"/>
               </w:rPr>
-              <w:t xml:space="preserve">АПКЗИ</w:t>
+              <w:t xml:space="preserve">Гарнитура</w:t>
             </w:r>
           </w:p>
         </w:tc>
@@ -5702,7 +5702,7 @@
                 <w:color w:val="000000"/>
                 <w:lang w:val="ru"/>
               </w:rPr>
-              <w:t xml:space="preserve">«Ребус-М»</w:t>
+              <w:t xml:space="preserve">Sven AP-010MV</w:t>
             </w:r>
           </w:p>
         </w:tc>
@@ -5749,7 +5749,499 @@
                 <w:rFonts w:hint="default" w:ascii="Calibri" w:hAnsi="Calibri" w:cs="Calibri"/>
                 <w:lang w:val="ru"/>
               </w:rPr>
-              <w:t xml:space="preserve">М11745</w:t>
+              <w:t xml:space="preserve">1907-049-0800</w:t>
+            </w:r>
+          </w:p>
+        </w:tc>
+        <w:tc>
+          <w:tcPr>
+            <w:tcW w:w="1452" w:type="dxa"/>
+            <w:gridSpan w:val="2"/>
+            <w:vAlign w:val="center"/>
+          </w:tcPr>
+          <w:p>
+            <w:pPr>
+              <w:rPr>
+                <w:rFonts w:hint="default"/>
+                <w:color w:val="000000"/>
+                <w:lang w:val="ru"/>
+              </w:rPr>
+            </w:pPr>
+            <w:r>
+              <w:rPr>
+                <w:rFonts w:hint="default"/>
+                <w:color w:val="000000"/>
+                <w:lang w:val="ru"/>
+              </w:rPr>
+              <w:t/>
+            </w:r>
+          </w:p>
+        </w:tc>
+      </w:tr>
+      <w:tr>
+        <w:tblPrEx>
+          <w:tblBorders>
+            <w:top w:val="single" w:color="auto" w:sz="4" w:space="0"/>
+            <w:left w:val="single" w:color="auto" w:sz="4" w:space="0"/>
+            <w:bottom w:val="single" w:color="auto" w:sz="4" w:space="0"/>
+            <w:right w:val="single" w:color="auto" w:sz="4" w:space="0"/>
+            <w:insideH w:val="single" w:color="auto" w:sz="4" w:space="0"/>
+            <w:insideV w:val="single" w:color="auto" w:sz="4" w:space="0"/>
+          </w:tblBorders>
+          <w:tblLayout w:type="fixed"/>
+          <w:tblCellMar>
+            <w:top w:w="0" w:type="dxa"/>
+            <w:left w:w="57" w:type="dxa"/>
+            <w:bottom w:w="0" w:type="dxa"/>
+            <w:right w:w="57" w:type="dxa"/>
+          </w:tblCellMar>
+        </w:tblPrEx>
+        <w:trPr>
+          <w:jc w:val="center"/>
+        </w:trPr>
+        <w:tc>
+          <w:tcPr>
+            <w:tcW w:w="1841" w:type="dxa"/>
+            <w:gridSpan w:val="2"/>
+            <w:vAlign w:val="center"/>
+          </w:tcPr>
+          <w:p>
+            <w:pPr>
+              <w:jc w:val="center"/>
+              <w:rPr>
+                <w:rFonts w:hint="default"/>
+                <w:color w:val="000000"/>
+                <w:lang w:val="ru"/>
+              </w:rPr>
+            </w:pPr>
+            <w:r>
+              <w:rPr>
+                <w:rFonts w:hint="default"/>
+                <w:color w:val="000000"/>
+                <w:lang w:val="ru"/>
+              </w:rPr>
+              <w:t/>
+            </w:r>
+          </w:p>
+        </w:tc>
+        <w:tc>
+          <w:tcPr>
+            <w:tcW w:w="1782" w:type="dxa"/>
+            <w:vAlign w:val="center"/>
+          </w:tcPr>
+          <w:p>
+            <w:pPr>
+              <w:rPr>
+                <w:rFonts w:hint="default"/>
+                <w:color w:val="000000"/>
+                <w:lang w:val="ru"/>
+              </w:rPr>
+            </w:pPr>
+            <w:r>
+              <w:rPr>
+                <w:rFonts w:hint="default"/>
+                <w:color w:val="000000"/>
+                <w:lang w:val="ru"/>
+              </w:rPr>
+              <w:t xml:space="preserve">Источник бесперебойного питания</w:t>
+            </w:r>
+          </w:p>
+        </w:tc>
+        <w:tc>
+          <w:tcPr>
+            <w:tcW w:w="2142" w:type="dxa"/>
+            <w:vAlign w:val="center"/>
+          </w:tcPr>
+          <w:p>
+            <w:pPr>
+              <w:rPr>
+                <w:rFonts w:hint="default"/>
+                <w:color w:val="000000"/>
+                <w:lang w:val="ru"/>
+              </w:rPr>
+            </w:pPr>
+            <w:r>
+              <w:rPr>
+                <w:rFonts w:hint="default"/>
+                <w:color w:val="000000"/>
+                <w:lang w:val="ru"/>
+              </w:rPr>
+              <w:t xml:space="preserve">APC BE700G-RS</w:t>
+            </w:r>
+          </w:p>
+        </w:tc>
+        <w:tc>
+          <w:tcPr>
+            <w:tcW w:w="636" w:type="dxa"/>
+            <w:vAlign w:val="center"/>
+          </w:tcPr>
+          <w:p>
+            <w:pPr>
+              <w:jc w:val="center"/>
+              <w:rPr>
+                <w:rFonts w:hint="default"/>
+                <w:color w:val="000000"/>
+                <w:lang w:val="ru"/>
+              </w:rPr>
+            </w:pPr>
+            <w:r>
+              <w:rPr>
+                <w:rFonts w:hint="default"/>
+                <w:color w:val="000000"/>
+                <w:lang w:val="ru"/>
+              </w:rPr>
+              <w:t xml:space="preserve">1</w:t>
+            </w:r>
+          </w:p>
+        </w:tc>
+        <w:tc>
+          <w:tcPr>
+            <w:tcW w:w="2324" w:type="dxa"/>
+            <w:gridSpan w:val="3"/>
+            <w:vAlign w:val="center"/>
+          </w:tcPr>
+          <w:p>
+            <w:pPr>
+              <w:jc w:val="center"/>
+              <w:rPr>
+                <w:rFonts w:hint="default" w:ascii="Calibri" w:hAnsi="Calibri" w:cs="Calibri"/>
+                <w:lang w:val="ru"/>
+              </w:rPr>
+            </w:pPr>
+            <w:r>
+              <w:rPr>
+                <w:rFonts w:hint="default" w:ascii="Calibri" w:hAnsi="Calibri" w:cs="Calibri"/>
+                <w:lang w:val="ru"/>
+              </w:rPr>
+              <w:t xml:space="preserve">5B1839T10235</w:t>
+            </w:r>
+          </w:p>
+        </w:tc>
+        <w:tc>
+          <w:tcPr>
+            <w:tcW w:w="1452" w:type="dxa"/>
+            <w:gridSpan w:val="2"/>
+            <w:vAlign w:val="center"/>
+          </w:tcPr>
+          <w:p>
+            <w:pPr>
+              <w:rPr>
+                <w:rFonts w:hint="default"/>
+                <w:color w:val="000000"/>
+                <w:lang w:val="ru"/>
+              </w:rPr>
+            </w:pPr>
+            <w:r>
+              <w:rPr>
+                <w:rFonts w:hint="default"/>
+                <w:color w:val="000000"/>
+                <w:lang w:val="ru"/>
+              </w:rPr>
+              <w:t xml:space="preserve">с кабелями: USB\RJ45, RJ12</w:t>
+            </w:r>
+          </w:p>
+        </w:tc>
+      </w:tr>
+      <w:tr>
+        <w:tblPrEx>
+          <w:tblBorders>
+            <w:top w:val="single" w:color="auto" w:sz="4" w:space="0"/>
+            <w:left w:val="single" w:color="auto" w:sz="4" w:space="0"/>
+            <w:bottom w:val="single" w:color="auto" w:sz="4" w:space="0"/>
+            <w:right w:val="single" w:color="auto" w:sz="4" w:space="0"/>
+            <w:insideH w:val="single" w:color="auto" w:sz="4" w:space="0"/>
+            <w:insideV w:val="single" w:color="auto" w:sz="4" w:space="0"/>
+          </w:tblBorders>
+          <w:tblLayout w:type="fixed"/>
+          <w:tblCellMar>
+            <w:top w:w="0" w:type="dxa"/>
+            <w:left w:w="57" w:type="dxa"/>
+            <w:bottom w:w="0" w:type="dxa"/>
+            <w:right w:w="57" w:type="dxa"/>
+          </w:tblCellMar>
+        </w:tblPrEx>
+        <w:trPr>
+          <w:jc w:val="center"/>
+        </w:trPr>
+        <w:tc>
+          <w:tcPr>
+            <w:tcW w:w="1841" w:type="dxa"/>
+            <w:gridSpan w:val="2"/>
+            <w:vAlign w:val="center"/>
+          </w:tcPr>
+          <w:p>
+            <w:pPr>
+              <w:jc w:val="center"/>
+              <w:rPr>
+                <w:rFonts w:hint="default"/>
+                <w:color w:val="000000"/>
+                <w:lang w:val="ru"/>
+              </w:rPr>
+            </w:pPr>
+            <w:r>
+              <w:rPr>
+                <w:rFonts w:hint="default"/>
+                <w:color w:val="000000"/>
+                <w:lang w:val="ru"/>
+              </w:rPr>
+              <w:t/>
+            </w:r>
+          </w:p>
+        </w:tc>
+        <w:tc>
+          <w:tcPr>
+            <w:tcW w:w="1782" w:type="dxa"/>
+            <w:vAlign w:val="center"/>
+          </w:tcPr>
+          <w:p>
+            <w:pPr>
+              <w:rPr>
+                <w:rFonts w:hint="default"/>
+                <w:color w:val="000000"/>
+                <w:lang w:val="ru"/>
+              </w:rPr>
+            </w:pPr>
+            <w:r>
+              <w:rPr>
+                <w:rFonts w:hint="default"/>
+                <w:color w:val="000000"/>
+                <w:lang w:val="ru"/>
+              </w:rPr>
+              <w:t xml:space="preserve">Сетевой фильтр</w:t>
+            </w:r>
+          </w:p>
+        </w:tc>
+        <w:tc>
+          <w:tcPr>
+            <w:tcW w:w="2142" w:type="dxa"/>
+            <w:vAlign w:val="center"/>
+          </w:tcPr>
+          <w:p>
+            <w:pPr>
+              <w:rPr>
+                <w:rFonts w:hint="default"/>
+                <w:color w:val="000000"/>
+                <w:lang w:val="ru"/>
+              </w:rPr>
+            </w:pPr>
+            <w:r>
+              <w:rPr>
+                <w:rFonts w:hint="default"/>
+                <w:color w:val="000000"/>
+                <w:lang w:val="ru"/>
+              </w:rPr>
+              <w:t xml:space="preserve">Pilot S 3m</w:t>
+            </w:r>
+          </w:p>
+        </w:tc>
+        <w:tc>
+          <w:tcPr>
+            <w:tcW w:w="636" w:type="dxa"/>
+            <w:vAlign w:val="center"/>
+          </w:tcPr>
+          <w:p>
+            <w:pPr>
+              <w:jc w:val="center"/>
+              <w:rPr>
+                <w:rFonts w:hint="default"/>
+                <w:color w:val="000000"/>
+                <w:lang w:val="ru"/>
+              </w:rPr>
+            </w:pPr>
+            <w:r>
+              <w:rPr>
+                <w:rFonts w:hint="default"/>
+                <w:color w:val="000000"/>
+                <w:lang w:val="ru"/>
+              </w:rPr>
+              <w:t xml:space="preserve">1</w:t>
+            </w:r>
+          </w:p>
+        </w:tc>
+        <w:tc>
+          <w:tcPr>
+            <w:tcW w:w="2324" w:type="dxa"/>
+            <w:gridSpan w:val="3"/>
+            <w:vAlign w:val="center"/>
+          </w:tcPr>
+          <w:p>
+            <w:pPr>
+              <w:jc w:val="center"/>
+              <w:rPr>
+                <w:rFonts w:hint="default" w:ascii="Calibri" w:hAnsi="Calibri" w:cs="Calibri"/>
+                <w:lang w:val="ru"/>
+              </w:rPr>
+            </w:pPr>
+            <w:r>
+              <w:rPr>
+                <w:rFonts w:hint="default" w:ascii="Calibri" w:hAnsi="Calibri" w:cs="Calibri"/>
+                <w:lang w:val="ru"/>
+              </w:rPr>
+              <w:t xml:space="preserve">1907-049-0800</w:t>
+            </w:r>
+          </w:p>
+        </w:tc>
+        <w:tc>
+          <w:tcPr>
+            <w:tcW w:w="1452" w:type="dxa"/>
+            <w:gridSpan w:val="2"/>
+            <w:vAlign w:val="center"/>
+          </w:tcPr>
+          <w:p>
+            <w:pPr>
+              <w:rPr>
+                <w:rFonts w:hint="default"/>
+                <w:color w:val="000000"/>
+                <w:lang w:val="ru"/>
+              </w:rPr>
+            </w:pPr>
+            <w:r>
+              <w:rPr>
+                <w:rFonts w:hint="default"/>
+                <w:color w:val="000000"/>
+                <w:lang w:val="ru"/>
+              </w:rPr>
+              <w:t/>
+            </w:r>
+          </w:p>
+        </w:tc>
+      </w:tr>
+      <w:tr>
+        <w:tblPrEx>
+          <w:tblBorders>
+            <w:top w:val="single" w:color="auto" w:sz="4" w:space="0"/>
+            <w:left w:val="single" w:color="auto" w:sz="4" w:space="0"/>
+            <w:bottom w:val="single" w:color="auto" w:sz="4" w:space="0"/>
+            <w:right w:val="single" w:color="auto" w:sz="4" w:space="0"/>
+            <w:insideH w:val="single" w:color="auto" w:sz="4" w:space="0"/>
+            <w:insideV w:val="single" w:color="auto" w:sz="4" w:space="0"/>
+          </w:tblBorders>
+          <w:tblLayout w:type="fixed"/>
+          <w:tblCellMar>
+            <w:top w:w="0" w:type="dxa"/>
+            <w:left w:w="57" w:type="dxa"/>
+            <w:bottom w:w="0" w:type="dxa"/>
+            <w:right w:w="57" w:type="dxa"/>
+          </w:tblCellMar>
+        </w:tblPrEx>
+        <w:trPr>
+          <w:jc w:val="center"/>
+        </w:trPr>
+        <w:tc>
+          <w:tcPr>
+            <w:tcW w:w="1841" w:type="dxa"/>
+            <w:gridSpan w:val="2"/>
+            <w:vAlign w:val="center"/>
+          </w:tcPr>
+          <w:p>
+            <w:pPr>
+              <w:jc w:val="center"/>
+              <w:rPr>
+                <w:rFonts w:hint="default"/>
+                <w:color w:val="000000"/>
+                <w:lang w:val="ru"/>
+              </w:rPr>
+            </w:pPr>
+            <w:r>
+              <w:rPr>
+                <w:rFonts w:hint="default"/>
+                <w:color w:val="000000"/>
+                <w:lang w:val="ru"/>
+              </w:rPr>
+              <w:t xml:space="preserve">ФДШИ. 469535.048-18</w:t>
+            </w:r>
+          </w:p>
+        </w:tc>
+        <w:tc>
+          <w:tcPr>
+            <w:tcW w:w="1782" w:type="dxa"/>
+            <w:vAlign w:val="center"/>
+          </w:tcPr>
+          <w:p>
+            <w:pPr>
+              <w:rPr>
+                <w:rFonts w:hint="default"/>
+                <w:color w:val="000000"/>
+                <w:lang w:val="ru"/>
+              </w:rPr>
+            </w:pPr>
+            <w:r>
+              <w:rPr>
+                <w:rFonts w:hint="default"/>
+                <w:color w:val="000000"/>
+                <w:lang w:val="ru"/>
+              </w:rPr>
+              <w:t xml:space="preserve">АПКЗИ</w:t>
+            </w:r>
+          </w:p>
+        </w:tc>
+        <w:tc>
+          <w:tcPr>
+            <w:tcW w:w="2142" w:type="dxa"/>
+            <w:vAlign w:val="center"/>
+          </w:tcPr>
+          <w:p>
+            <w:pPr>
+              <w:rPr>
+                <w:rFonts w:hint="default"/>
+                <w:color w:val="000000"/>
+                <w:lang w:val="ru"/>
+              </w:rPr>
+            </w:pPr>
+            <w:r>
+              <w:rPr>
+                <w:rFonts w:hint="default"/>
+                <w:color w:val="000000"/>
+                <w:lang w:val="ru"/>
+              </w:rPr>
+              <w:t xml:space="preserve">«Ребус-М»</w:t>
+            </w:r>
+          </w:p>
+        </w:tc>
+        <w:tc>
+          <w:tcPr>
+            <w:tcW w:w="636" w:type="dxa"/>
+            <w:vAlign w:val="center"/>
+          </w:tcPr>
+          <w:p>
+            <w:pPr>
+              <w:jc w:val="center"/>
+              <w:rPr>
+                <w:rFonts w:hint="default"/>
+                <w:color w:val="000000"/>
+                <w:lang w:val="ru"/>
+              </w:rPr>
+            </w:pPr>
+            <w:r>
+              <w:rPr>
+                <w:rFonts w:hint="default"/>
+                <w:color w:val="000000"/>
+                <w:lang w:val="ru"/>
+              </w:rPr>
+              <w:t xml:space="preserve">1</w:t>
+            </w:r>
+          </w:p>
+        </w:tc>
+        <w:tc>
+          <w:tcPr>
+            <w:tcW w:w="2324" w:type="dxa"/>
+            <w:gridSpan w:val="3"/>
+            <w:vAlign w:val="center"/>
+          </w:tcPr>
+          <w:p>
+            <w:pPr>
+              <w:jc w:val="center"/>
+              <w:rPr>
+                <w:rFonts w:hint="default" w:ascii="Calibri" w:hAnsi="Calibri" w:cs="Calibri"/>
+                <w:lang w:val="ru"/>
+              </w:rPr>
+            </w:pPr>
+            <w:r>
+              <w:rPr>
+                <w:rFonts w:hint="default" w:ascii="Calibri" w:hAnsi="Calibri" w:cs="Calibri"/>
+                <w:lang w:val="ru"/>
+              </w:rPr>
+              <w:t xml:space="preserve">М11522</w:t>
             </w:r>
           </w:p>
         </w:tc>
@@ -6398,7 +6890,7 @@
                 <w:color w:val="000000"/>
                 <w:lang w:val="ru"/>
               </w:rPr>
-              <w:t xml:space="preserve">Cooler Master K280</w:t>
+              <w:t xml:space="preserve">Zalman Z1</w:t>
             </w:r>
           </w:p>
         </w:tc>
@@ -6441,7 +6933,7 @@
                 <w:rFonts w:hint="default" w:ascii="Calibri" w:hAnsi="Calibri" w:cs="Calibri"/>
                 <w:lang w:val="ru"/>
               </w:rPr>
-              <w:t xml:space="preserve">1909-226-1001</w:t>
+              <w:t xml:space="preserve">1907-049-0800</w:t>
             </w:r>
           </w:p>
         </w:tc>
@@ -6546,7 +7038,7 @@
                 <w:color w:val="000000"/>
                 <w:lang w:val="ru"/>
               </w:rPr>
-              <w:t xml:space="preserve">COOLER MASTER    MPW-6001-ACABN1</w:t>
+              <w:t xml:space="preserve">CoolerMaster MPW-6001-ACABN4</w:t>
             </w:r>
           </w:p>
         </w:tc>
@@ -6589,7 +7081,7 @@
                 <w:rFonts w:hint="default" w:ascii="Calibri" w:hAnsi="Calibri" w:cs="Calibri"/>
                 <w:lang w:val="ru"/>
               </w:rPr>
-              <w:t xml:space="preserve">MPW6001ACABN11192000292</w:t>
+              <w:t xml:space="preserve">MPW6001ACABN11191501138</w:t>
             </w:r>
           </w:p>
         </w:tc>
@@ -6673,7 +7165,7 @@
                 <w:color w:val="000000"/>
                 <w:lang w:val="ru"/>
               </w:rPr>
-              <w:t xml:space="preserve">Процессор</w:t>
+              <w:t xml:space="preserve">Системная плата</w:t>
             </w:r>
           </w:p>
         </w:tc>
@@ -6694,7 +7186,7 @@
                 <w:color w:val="000000"/>
                 <w:lang w:val="ru"/>
               </w:rPr>
-              <w:t xml:space="preserve">Intel Core i5-7400</w:t>
+              <w:t xml:space="preserve">Н/Д</w:t>
             </w:r>
           </w:p>
         </w:tc>
@@ -6737,7 +7229,7 @@
                 <w:rFonts w:hint="default" w:ascii="Calibri" w:hAnsi="Calibri" w:cs="Calibri"/>
                 <w:lang w:val="ru"/>
               </w:rPr>
-              <w:t xml:space="preserve">01608</w:t>
+              <w:t xml:space="preserve">K1M0KC015682</w:t>
             </w:r>
           </w:p>
         </w:tc>
@@ -6821,7 +7313,7 @@
                 <w:color w:val="000000"/>
                 <w:lang w:val="ru"/>
               </w:rPr>
-              <w:t xml:space="preserve">Устройство охлаждения процессора</w:t>
+              <w:t xml:space="preserve">Процессор</w:t>
             </w:r>
           </w:p>
         </w:tc>
@@ -6842,7 +7334,7 @@
                 <w:color w:val="000000"/>
                 <w:lang w:val="ru"/>
               </w:rPr>
-              <w:t xml:space="preserve">Intel E97378-001</w:t>
+              <w:t xml:space="preserve">Intel Сore i3-7100</w:t>
             </w:r>
           </w:p>
         </w:tc>
@@ -6885,7 +7377,7 @@
                 <w:rFonts w:hint="default" w:ascii="Calibri" w:hAnsi="Calibri" w:cs="Calibri"/>
                 <w:lang w:val="ru"/>
               </w:rPr>
-              <w:t xml:space="preserve">б/н</w:t>
+              <w:t xml:space="preserve">02012</w:t>
             </w:r>
           </w:p>
         </w:tc>
@@ -6969,7 +7461,7 @@
                 <w:color w:val="000000"/>
                 <w:lang w:val="ru"/>
               </w:rPr>
-              <w:t xml:space="preserve">Оперативная память</w:t>
+              <w:t xml:space="preserve">Вентилятор процессора</w:t>
             </w:r>
           </w:p>
         </w:tc>
@@ -6990,7 +7482,7 @@
                 <w:color w:val="000000"/>
                 <w:lang w:val="ru"/>
               </w:rPr>
-              <w:t xml:space="preserve">Ballistix BLS4G4D240FSE.8FBD2</w:t>
+              <w:t xml:space="preserve">Н/Д</w:t>
             </w:r>
           </w:p>
         </w:tc>
@@ -7033,7 +7525,7 @@
                 <w:rFonts w:hint="default" w:ascii="Calibri" w:hAnsi="Calibri" w:cs="Calibri"/>
                 <w:lang w:val="ru"/>
               </w:rPr>
-              <w:t xml:space="preserve">S802C171916E242DC14</w:t>
+              <w:t xml:space="preserve">б/н</w:t>
             </w:r>
           </w:p>
         </w:tc>
@@ -7117,7 +7609,7 @@
                 <w:color w:val="000000"/>
                 <w:lang w:val="ru"/>
               </w:rPr>
-              <w:t xml:space="preserve">Системная плата</w:t>
+              <w:t xml:space="preserve">Оперативная память</w:t>
             </w:r>
           </w:p>
         </w:tc>
@@ -7138,7 +7630,7 @@
                 <w:color w:val="000000"/>
                 <w:lang w:val="ru"/>
               </w:rPr>
-              <w:t xml:space="preserve">Asus H110-M PLUS</w:t>
+              <w:t xml:space="preserve">Kingston KVR24N17S6/4</w:t>
             </w:r>
           </w:p>
         </w:tc>
@@ -7181,7 +7673,7 @@
                 <w:rFonts w:hint="default" w:ascii="Calibri" w:hAnsi="Calibri" w:cs="Calibri"/>
                 <w:lang w:val="ru"/>
               </w:rPr>
-              <w:t xml:space="preserve">JBM0KC019553</w:t>
+              <w:t xml:space="preserve">1922 0000008408369-P002458</w:t>
             </w:r>
           </w:p>
         </w:tc>
@@ -7265,7 +7757,7 @@
                 <w:color w:val="000000"/>
                 <w:lang w:val="ru"/>
               </w:rPr>
-              <w:t xml:space="preserve">Видеокарта</w:t>
+              <w:t xml:space="preserve">Оперативная память</w:t>
             </w:r>
           </w:p>
         </w:tc>
@@ -7286,7 +7778,7 @@
                 <w:color w:val="000000"/>
                 <w:lang w:val="ru"/>
               </w:rPr>
-              <w:t xml:space="preserve">MSI GT730</w:t>
+              <w:t xml:space="preserve">Kingston KVR24N17S6/4</w:t>
             </w:r>
           </w:p>
         </w:tc>
@@ -7329,7 +7821,7 @@
                 <w:rFonts w:hint="default" w:ascii="Calibri" w:hAnsi="Calibri" w:cs="Calibri"/>
                 <w:lang w:val="ru"/>
               </w:rPr>
-              <w:t xml:space="preserve">602-V809-1481SD1905003973</w:t>
+              <w:t xml:space="preserve">1922 0000008408369-P002452</w:t>
             </w:r>
           </w:p>
         </w:tc>
@@ -7413,7 +7905,7 @@
                 <w:color w:val="000000"/>
                 <w:lang w:val="ru"/>
               </w:rPr>
-              <w:t xml:space="preserve">Твердотельный накопитель SSD</w:t>
+              <w:t xml:space="preserve">Накопитель на жестком магнитном диске</w:t>
             </w:r>
           </w:p>
         </w:tc>
@@ -7434,7 +7926,7 @@
                 <w:color w:val="000000"/>
                 <w:lang w:val="ru"/>
               </w:rPr>
-              <w:t xml:space="preserve">WD Green WDS240G2G0A</w:t>
+              <w:t xml:space="preserve">Seagate Barracuda ST1000DM010</w:t>
             </w:r>
           </w:p>
         </w:tc>
@@ -7477,7 +7969,7 @@
                 <w:rFonts w:hint="default" w:ascii="Calibri" w:hAnsi="Calibri" w:cs="Calibri"/>
                 <w:lang w:val="ru"/>
               </w:rPr>
-              <w:t xml:space="preserve">183107801624</w:t>
+              <w:t xml:space="preserve">ZN16W1R1</w:t>
             </w:r>
           </w:p>
         </w:tc>
@@ -7561,7 +8053,7 @@
                 <w:color w:val="000000"/>
                 <w:lang w:val="ru"/>
               </w:rPr>
-              <w:t xml:space="preserve">Корзина для НЖМД </w:t>
+              <w:t xml:space="preserve">Корзина для НЖМД</w:t>
             </w:r>
           </w:p>
         </w:tc>
@@ -7582,7 +8074,7 @@
                 <w:color w:val="000000"/>
                 <w:lang w:val="ru"/>
               </w:rPr>
-              <w:t xml:space="preserve">Chenbro  SK31101T3</w:t>
+              <w:t xml:space="preserve">Chenbro SK31101T3</w:t>
             </w:r>
           </w:p>
         </w:tc>
@@ -7625,7 +8117,7 @@
                 <w:rFonts w:hint="default" w:ascii="Calibri" w:hAnsi="Calibri" w:cs="Calibri"/>
                 <w:lang w:val="ru"/>
               </w:rPr>
-              <w:t xml:space="preserve">18491053110300442</w:t>
+              <w:t xml:space="preserve">18491053110300434</w:t>
             </w:r>
           </w:p>
         </w:tc>
@@ -7730,7 +8222,7 @@
                 <w:color w:val="000000"/>
                 <w:lang w:val="ru"/>
               </w:rPr>
-              <w:t xml:space="preserve">Liteon Ihas122-14 Sata22x</w:t>
+              <w:t xml:space="preserve">Lite-On Ihas122-14 FU</w:t>
             </w:r>
           </w:p>
         </w:tc>
@@ -7773,7 +8265,7 @@
                 <w:rFonts w:hint="default" w:ascii="Calibri" w:hAnsi="Calibri" w:cs="Calibri"/>
                 <w:lang w:val="ru"/>
               </w:rPr>
-              <w:t xml:space="preserve">2F8904501981 3743522551</w:t>
+              <w:t xml:space="preserve">2F8904504372 3743522551</w:t>
             </w:r>
           </w:p>
         </w:tc>
@@ -7857,7 +8349,7 @@
                 <w:color w:val="000000"/>
                 <w:lang w:val="ru"/>
               </w:rPr>
-              <w:t xml:space="preserve">Вентилятор корпуса</w:t>
+              <w:t xml:space="preserve">Видеокарта</w:t>
             </w:r>
           </w:p>
         </w:tc>
@@ -7878,7 +8370,7 @@
                 <w:color w:val="000000"/>
                 <w:lang w:val="ru"/>
               </w:rPr>
-              <w:t xml:space="preserve">Cooler Master</w:t>
+              <w:t xml:space="preserve">Asus GeForce GT 730</w:t>
             </w:r>
           </w:p>
         </w:tc>
@@ -7921,7 +8413,7 @@
                 <w:rFonts w:hint="default" w:ascii="Calibri" w:hAnsi="Calibri" w:cs="Calibri"/>
                 <w:lang w:val="ru"/>
               </w:rPr>
-              <w:t xml:space="preserve">б/н</w:t>
+              <w:t xml:space="preserve">SN185241022515</w:t>
             </w:r>
           </w:p>
         </w:tc>
@@ -8069,7 +8561,7 @@
                 <w:rFonts w:hint="default" w:ascii="Calibri" w:hAnsi="Calibri" w:cs="Calibri"/>
                 <w:lang w:val="ru"/>
               </w:rPr>
-              <w:t xml:space="preserve">1D3713</w:t>
+              <w:t xml:space="preserve">1D3491</w:t>
             </w:r>
           </w:p>
         </w:tc>
@@ -8160,7 +8652,7 @@
           <w:u w:val="single"/>
           <w:lang w:val="ru"/>
         </w:rPr>
-        <w:t xml:space="preserve">1909-226-1001</w:t>
+        <w:t xml:space="preserve">1907-049-0800</w:t>
       </w:r>
       <w:r>
         <w:rPr>
@@ -8334,7 +8826,7 @@
           <w:u w:val="single"/>
           <w:lang w:val="ru"/>
         </w:rPr>
-        <w:t xml:space="preserve">1909-226-1001</w:t>
+        <w:t xml:space="preserve">1907-049-0800</w:t>
       </w:r>
       <w:r>
         <w:t xml:space="preserve"> в составе, приведенном в разделе 4 настоящего паспорта, изготовлена и принята в соответствии с обязательными требованиями государственных стандартов, техническими условиями ТУ 4013-001-00230757-2009 и признана годной для эксплуатации.</w:t>

</xml_diff>

<commit_message>
scroll to editing PC
</commit_message>
<xml_diff>
--- a/public/docx/output.docx
+++ b/public/docx/output.docx
@@ -44,7 +44,7 @@
           <w:sz w:val="24"/>
           <w:lang w:val="ru"/>
         </w:rPr>
-        <w:t xml:space="preserve">5465456464</w:t>
+        <w:t xml:space="preserve">466219.001-03</w:t>
       </w:r>
       <w:r>
         <w:rPr>
@@ -170,7 +170,7 @@
           <w:sz w:val="24"/>
           <w:lang w:val="ru"/>
         </w:rPr>
-        <w:t xml:space="preserve">5465456464</w:t>
+        <w:t xml:space="preserve">466219.001-03</w:t>
       </w:r>
       <w:r>
         <w:rPr>
@@ -1028,7 +1028,7 @@
           <w:sz w:val="24"/>
           <w:lang w:val="ru"/>
         </w:rPr>
-        <w:t xml:space="preserve">5465456464</w:t>
+        <w:t xml:space="preserve">466219.001-03</w:t>
       </w:r>
       <w:r>
         <w:rPr>
@@ -1063,7 +1063,7 @@
           <w:u w:val="single"/>
           <w:lang w:val="ru"/>
         </w:rPr>
-        <w:t xml:space="preserve">1909-226-ЗИП</w:t>
+        <w:t xml:space="preserve">1907-049-0800</w:t>
       </w:r>
       <w:r>
         <w:t>.</w:t>
@@ -2886,7 +2886,7 @@
           <w:sz w:val="24"/>
           <w:lang w:val="ru"/>
         </w:rPr>
-        <w:t xml:space="preserve">5465456464</w:t>
+        <w:t xml:space="preserve">466219.001-03</w:t>
       </w:r>
       <w:r>
         <w:rPr>
@@ -3370,7 +3370,7 @@
           <w:sz w:val="24"/>
           <w:lang w:val="ru"/>
         </w:rPr>
-        <w:t xml:space="preserve">5465456464</w:t>
+        <w:t xml:space="preserve">466219.001-03</w:t>
       </w:r>
       <w:r>
         <w:rPr>
@@ -4508,53 +4508,53 @@
                 <w:color w:val="000000"/>
                 <w:lang w:val="ru"/>
               </w:rPr>
+              <w:t xml:space="preserve">ФДШИ. 466219.002-01</w:t>
+            </w:r>
+          </w:p>
+        </w:tc>
+        <w:tc>
+          <w:tcPr>
+            <w:tcW w:w="1782" w:type="dxa"/>
+            <w:vAlign w:val="center"/>
+          </w:tcPr>
+          <w:p>
+            <w:pPr>
+              <w:rPr>
+                <w:rFonts w:hint="default"/>
+                <w:color w:val="000000"/>
+                <w:lang w:val="ru"/>
+              </w:rPr>
+            </w:pPr>
+            <w:r>
+              <w:rPr>
+                <w:rFonts w:hint="default"/>
+                <w:color w:val="000000"/>
+                <w:lang w:val="ru"/>
+              </w:rPr>
+              <w:t xml:space="preserve">Системный блок</w:t>
+            </w:r>
+          </w:p>
+        </w:tc>
+        <w:tc>
+          <w:tcPr>
+            <w:tcW w:w="2142" w:type="dxa"/>
+            <w:vAlign w:val="center"/>
+          </w:tcPr>
+          <w:p>
+            <w:pPr>
+              <w:rPr>
+                <w:rFonts w:hint="default"/>
+                <w:color w:val="000000"/>
+                <w:lang w:val="ru"/>
+              </w:rPr>
+            </w:pPr>
+            <w:r>
+              <w:rPr>
+                <w:rFonts w:hint="default"/>
+                <w:color w:val="000000"/>
+                <w:lang w:val="ru"/>
+              </w:rPr>
               <w:t/>
-            </w:r>
-          </w:p>
-        </w:tc>
-        <w:tc>
-          <w:tcPr>
-            <w:tcW w:w="1782" w:type="dxa"/>
-            <w:vAlign w:val="center"/>
-          </w:tcPr>
-          <w:p>
-            <w:pPr>
-              <w:rPr>
-                <w:rFonts w:hint="default"/>
-                <w:color w:val="000000"/>
-                <w:lang w:val="ru"/>
-              </w:rPr>
-            </w:pPr>
-            <w:r>
-              <w:rPr>
-                <w:rFonts w:hint="default"/>
-                <w:color w:val="000000"/>
-                <w:lang w:val="ru"/>
-              </w:rPr>
-              <w:t xml:space="preserve">Источник бесперебойного питания</w:t>
-            </w:r>
-          </w:p>
-        </w:tc>
-        <w:tc>
-          <w:tcPr>
-            <w:tcW w:w="2142" w:type="dxa"/>
-            <w:vAlign w:val="center"/>
-          </w:tcPr>
-          <w:p>
-            <w:pPr>
-              <w:rPr>
-                <w:rFonts w:hint="default"/>
-                <w:color w:val="000000"/>
-                <w:lang w:val="ru"/>
-              </w:rPr>
-            </w:pPr>
-            <w:r>
-              <w:rPr>
-                <w:rFonts w:hint="default"/>
-                <w:color w:val="000000"/>
-                <w:lang w:val="ru"/>
-              </w:rPr>
-              <w:t xml:space="preserve">APC BE700G-RS</w:t>
             </w:r>
           </w:p>
         </w:tc>
@@ -4601,7 +4601,7 @@
                 <w:rFonts w:hint="default" w:ascii="Calibri" w:hAnsi="Calibri" w:cs="Calibri"/>
                 <w:lang w:val="ru"/>
               </w:rPr>
-              <w:t xml:space="preserve">5B1835T44837</w:t>
+              <w:t xml:space="preserve">1907-049-0800</w:t>
             </w:r>
           </w:p>
         </w:tc>
@@ -4625,7 +4625,7 @@
                 <w:color w:val="000000"/>
                 <w:lang w:val="ru"/>
               </w:rPr>
-              <w:t/>
+              <w:t xml:space="preserve">с кабелем питания</w:t>
             </w:r>
           </w:p>
         </w:tc>
@@ -4695,7 +4695,7 @@
                 <w:color w:val="000000"/>
                 <w:lang w:val="ru"/>
               </w:rPr>
-              <w:t xml:space="preserve">Источник бесперебойного питания</w:t>
+              <w:t xml:space="preserve">Монитор</w:t>
             </w:r>
           </w:p>
         </w:tc>
@@ -4718,7 +4718,7 @@
                 <w:color w:val="000000"/>
                 <w:lang w:val="ru"/>
               </w:rPr>
-              <w:t xml:space="preserve">APC BE700G-RS</w:t>
+              <w:t xml:space="preserve">Н/Д</w:t>
             </w:r>
           </w:p>
         </w:tc>
@@ -4765,7 +4765,7 @@
                 <w:rFonts w:hint="default" w:ascii="Calibri" w:hAnsi="Calibri" w:cs="Calibri"/>
                 <w:lang w:val="ru"/>
               </w:rPr>
-              <w:t xml:space="preserve">5B1846T96168</w:t>
+              <w:t xml:space="preserve">ZV0A18510169</w:t>
             </w:r>
           </w:p>
         </w:tc>
@@ -4789,7 +4789,7 @@
                 <w:color w:val="000000"/>
                 <w:lang w:val="ru"/>
               </w:rPr>
-              <w:t/>
+              <w:t xml:space="preserve">с кабелем питания и VGA</w:t>
             </w:r>
           </w:p>
         </w:tc>
@@ -4859,7 +4859,7 @@
                 <w:color w:val="000000"/>
                 <w:lang w:val="ru"/>
               </w:rPr>
-              <w:t xml:space="preserve">&lt;span style="font-size: 12.8px;"&gt;Источник бесперебойного питания&lt;/span&gt;</w:t>
+              <w:t xml:space="preserve">Кабель HDMI</w:t>
             </w:r>
           </w:p>
         </w:tc>
@@ -4882,7 +4882,7 @@
                 <w:color w:val="000000"/>
                 <w:lang w:val="ru"/>
               </w:rPr>
-              <w:t xml:space="preserve">Н/Д</w:t>
+              <w:t xml:space="preserve">1.8м</w:t>
             </w:r>
           </w:p>
         </w:tc>
@@ -4929,7 +4929,7 @@
                 <w:rFonts w:hint="default" w:ascii="Calibri" w:hAnsi="Calibri" w:cs="Calibri"/>
                 <w:lang w:val="ru"/>
               </w:rPr>
-              <w:t xml:space="preserve">5B1910T50200</w:t>
+              <w:t xml:space="preserve">1907-049-0800</w:t>
             </w:r>
           </w:p>
         </w:tc>
@@ -5023,7 +5023,7 @@
                 <w:color w:val="000000"/>
                 <w:lang w:val="ru"/>
               </w:rPr>
-              <w:t xml:space="preserve">&lt;span style="font-size: 12.8px;"&gt;Источник бесперебойного питания&lt;/span&gt;</w:t>
+              <w:t xml:space="preserve">Клавиатура</w:t>
             </w:r>
           </w:p>
         </w:tc>
@@ -5093,7 +5093,7 @@
                 <w:rFonts w:hint="default" w:ascii="Calibri" w:hAnsi="Calibri" w:cs="Calibri"/>
                 <w:lang w:val="ru"/>
               </w:rPr>
-              <w:t xml:space="preserve">5B1910T40167</w:t>
+              <w:t/>
             </w:r>
           </w:p>
         </w:tc>
@@ -5187,7 +5187,7 @@
                 <w:color w:val="000000"/>
                 <w:lang w:val="ru"/>
               </w:rPr>
-              <w:t xml:space="preserve">&lt;span style="font-size: 12.8px;"&gt;Источник бесперебойного питания&lt;/span&gt;</w:t>
+              <w:t xml:space="preserve">Видеокарта</w:t>
             </w:r>
           </w:p>
         </w:tc>
@@ -5257,7 +5257,7 @@
                 <w:rFonts w:hint="default" w:ascii="Calibri" w:hAnsi="Calibri" w:cs="Calibri"/>
                 <w:lang w:val="ru"/>
               </w:rPr>
-              <w:t xml:space="preserve">5S1911T01211</w:t>
+              <w:t/>
             </w:r>
           </w:p>
         </w:tc>
@@ -5351,7 +5351,7 @@
                 <w:color w:val="000000"/>
                 <w:lang w:val="ru"/>
               </w:rPr>
-              <w:t xml:space="preserve">Коммутатор</w:t>
+              <w:t xml:space="preserve">Коврик для мыши</w:t>
             </w:r>
           </w:p>
         </w:tc>
@@ -5374,7 +5374,7 @@
                 <w:color w:val="000000"/>
                 <w:lang w:val="ru"/>
               </w:rPr>
-              <w:t/>
+              <w:t xml:space="preserve">Defender Silver Opti-Laser</w:t>
             </w:r>
           </w:p>
         </w:tc>
@@ -5421,7 +5421,7 @@
                 <w:rFonts w:hint="default" w:ascii="Calibri" w:hAnsi="Calibri" w:cs="Calibri"/>
                 <w:lang w:val="ru"/>
               </w:rPr>
-              <w:t/>
+              <w:t xml:space="preserve">б/н</w:t>
             </w:r>
           </w:p>
         </w:tc>
@@ -5515,7 +5515,7 @@
                 <w:color w:val="000000"/>
                 <w:lang w:val="ru"/>
               </w:rPr>
-              <w:t xml:space="preserve">Принтер</w:t>
+              <w:t xml:space="preserve">Монитор</w:t>
             </w:r>
           </w:p>
         </w:tc>
@@ -5538,7 +5538,7 @@
                 <w:color w:val="000000"/>
                 <w:lang w:val="ru"/>
               </w:rPr>
-              <w:t/>
+              <w:t xml:space="preserve">Philips BDM4350</w:t>
             </w:r>
           </w:p>
         </w:tc>
@@ -5585,7 +5585,7 @@
                 <w:rFonts w:hint="default" w:ascii="Calibri" w:hAnsi="Calibri" w:cs="Calibri"/>
                 <w:lang w:val="ru"/>
               </w:rPr>
-              <w:t/>
+              <w:t xml:space="preserve">AU0A1919001365</w:t>
             </w:r>
           </w:p>
         </w:tc>
@@ -5609,7 +5609,7 @@
                 <w:color w:val="000000"/>
                 <w:lang w:val="ru"/>
               </w:rPr>
-              <w:t/>
+              <w:t xml:space="preserve">с кабелями: питания, HDMI, DP, VGA, AUX.</w:t>
             </w:r>
           </w:p>
         </w:tc>
@@ -5679,7 +5679,7 @@
                 <w:color w:val="000000"/>
                 <w:lang w:val="ru"/>
               </w:rPr>
-              <w:t xml:space="preserve">Сетевой фильтр</w:t>
+              <w:t xml:space="preserve">Гарнитура</w:t>
             </w:r>
           </w:p>
         </w:tc>
@@ -5702,7 +5702,7 @@
                 <w:color w:val="000000"/>
                 <w:lang w:val="ru"/>
               </w:rPr>
-              <w:t/>
+              <w:t xml:space="preserve">Sven AP-010MV</w:t>
             </w:r>
           </w:p>
         </w:tc>
@@ -5726,7 +5726,7 @@
                 <w:color w:val="000000"/>
                 <w:lang w:val="ru"/>
               </w:rPr>
-              <w:t xml:space="preserve">4</w:t>
+              <w:t xml:space="preserve">1</w:t>
             </w:r>
           </w:p>
         </w:tc>
@@ -5749,7 +5749,499 @@
                 <w:rFonts w:hint="default" w:ascii="Calibri" w:hAnsi="Calibri" w:cs="Calibri"/>
                 <w:lang w:val="ru"/>
               </w:rPr>
-              <w:t xml:space="preserve">1909-226-ЗИП</w:t>
+              <w:t xml:space="preserve">1907-049-0800</w:t>
+            </w:r>
+          </w:p>
+        </w:tc>
+        <w:tc>
+          <w:tcPr>
+            <w:tcW w:w="1452" w:type="dxa"/>
+            <w:gridSpan w:val="2"/>
+            <w:vAlign w:val="center"/>
+          </w:tcPr>
+          <w:p>
+            <w:pPr>
+              <w:rPr>
+                <w:rFonts w:hint="default"/>
+                <w:color w:val="000000"/>
+                <w:lang w:val="ru"/>
+              </w:rPr>
+            </w:pPr>
+            <w:r>
+              <w:rPr>
+                <w:rFonts w:hint="default"/>
+                <w:color w:val="000000"/>
+                <w:lang w:val="ru"/>
+              </w:rPr>
+              <w:t/>
+            </w:r>
+          </w:p>
+        </w:tc>
+      </w:tr>
+      <w:tr>
+        <w:tblPrEx>
+          <w:tblBorders>
+            <w:top w:val="single" w:color="auto" w:sz="4" w:space="0"/>
+            <w:left w:val="single" w:color="auto" w:sz="4" w:space="0"/>
+            <w:bottom w:val="single" w:color="auto" w:sz="4" w:space="0"/>
+            <w:right w:val="single" w:color="auto" w:sz="4" w:space="0"/>
+            <w:insideH w:val="single" w:color="auto" w:sz="4" w:space="0"/>
+            <w:insideV w:val="single" w:color="auto" w:sz="4" w:space="0"/>
+          </w:tblBorders>
+          <w:tblLayout w:type="fixed"/>
+          <w:tblCellMar>
+            <w:top w:w="0" w:type="dxa"/>
+            <w:left w:w="57" w:type="dxa"/>
+            <w:bottom w:w="0" w:type="dxa"/>
+            <w:right w:w="57" w:type="dxa"/>
+          </w:tblCellMar>
+        </w:tblPrEx>
+        <w:trPr>
+          <w:jc w:val="center"/>
+        </w:trPr>
+        <w:tc>
+          <w:tcPr>
+            <w:tcW w:w="1841" w:type="dxa"/>
+            <w:gridSpan w:val="2"/>
+            <w:vAlign w:val="center"/>
+          </w:tcPr>
+          <w:p>
+            <w:pPr>
+              <w:jc w:val="center"/>
+              <w:rPr>
+                <w:rFonts w:hint="default"/>
+                <w:color w:val="000000"/>
+                <w:lang w:val="ru"/>
+              </w:rPr>
+            </w:pPr>
+            <w:r>
+              <w:rPr>
+                <w:rFonts w:hint="default"/>
+                <w:color w:val="000000"/>
+                <w:lang w:val="ru"/>
+              </w:rPr>
+              <w:t/>
+            </w:r>
+          </w:p>
+        </w:tc>
+        <w:tc>
+          <w:tcPr>
+            <w:tcW w:w="1782" w:type="dxa"/>
+            <w:vAlign w:val="center"/>
+          </w:tcPr>
+          <w:p>
+            <w:pPr>
+              <w:rPr>
+                <w:rFonts w:hint="default"/>
+                <w:color w:val="000000"/>
+                <w:lang w:val="ru"/>
+              </w:rPr>
+            </w:pPr>
+            <w:r>
+              <w:rPr>
+                <w:rFonts w:hint="default"/>
+                <w:color w:val="000000"/>
+                <w:lang w:val="ru"/>
+              </w:rPr>
+              <w:t xml:space="preserve">Источник бесперебойного питания</w:t>
+            </w:r>
+          </w:p>
+        </w:tc>
+        <w:tc>
+          <w:tcPr>
+            <w:tcW w:w="2142" w:type="dxa"/>
+            <w:vAlign w:val="center"/>
+          </w:tcPr>
+          <w:p>
+            <w:pPr>
+              <w:rPr>
+                <w:rFonts w:hint="default"/>
+                <w:color w:val="000000"/>
+                <w:lang w:val="ru"/>
+              </w:rPr>
+            </w:pPr>
+            <w:r>
+              <w:rPr>
+                <w:rFonts w:hint="default"/>
+                <w:color w:val="000000"/>
+                <w:lang w:val="ru"/>
+              </w:rPr>
+              <w:t xml:space="preserve">APC BE700G-RS</w:t>
+            </w:r>
+          </w:p>
+        </w:tc>
+        <w:tc>
+          <w:tcPr>
+            <w:tcW w:w="636" w:type="dxa"/>
+            <w:vAlign w:val="center"/>
+          </w:tcPr>
+          <w:p>
+            <w:pPr>
+              <w:jc w:val="center"/>
+              <w:rPr>
+                <w:rFonts w:hint="default"/>
+                <w:color w:val="000000"/>
+                <w:lang w:val="ru"/>
+              </w:rPr>
+            </w:pPr>
+            <w:r>
+              <w:rPr>
+                <w:rFonts w:hint="default"/>
+                <w:color w:val="000000"/>
+                <w:lang w:val="ru"/>
+              </w:rPr>
+              <w:t xml:space="preserve">1</w:t>
+            </w:r>
+          </w:p>
+        </w:tc>
+        <w:tc>
+          <w:tcPr>
+            <w:tcW w:w="2324" w:type="dxa"/>
+            <w:gridSpan w:val="3"/>
+            <w:vAlign w:val="center"/>
+          </w:tcPr>
+          <w:p>
+            <w:pPr>
+              <w:jc w:val="center"/>
+              <w:rPr>
+                <w:rFonts w:hint="default" w:ascii="Calibri" w:hAnsi="Calibri" w:cs="Calibri"/>
+                <w:lang w:val="ru"/>
+              </w:rPr>
+            </w:pPr>
+            <w:r>
+              <w:rPr>
+                <w:rFonts w:hint="default" w:ascii="Calibri" w:hAnsi="Calibri" w:cs="Calibri"/>
+                <w:lang w:val="ru"/>
+              </w:rPr>
+              <w:t xml:space="preserve">5B1839T10235</w:t>
+            </w:r>
+          </w:p>
+        </w:tc>
+        <w:tc>
+          <w:tcPr>
+            <w:tcW w:w="1452" w:type="dxa"/>
+            <w:gridSpan w:val="2"/>
+            <w:vAlign w:val="center"/>
+          </w:tcPr>
+          <w:p>
+            <w:pPr>
+              <w:rPr>
+                <w:rFonts w:hint="default"/>
+                <w:color w:val="000000"/>
+                <w:lang w:val="ru"/>
+              </w:rPr>
+            </w:pPr>
+            <w:r>
+              <w:rPr>
+                <w:rFonts w:hint="default"/>
+                <w:color w:val="000000"/>
+                <w:lang w:val="ru"/>
+              </w:rPr>
+              <w:t xml:space="preserve">с кабелями: USB\RJ45, RJ12</w:t>
+            </w:r>
+          </w:p>
+        </w:tc>
+      </w:tr>
+      <w:tr>
+        <w:tblPrEx>
+          <w:tblBorders>
+            <w:top w:val="single" w:color="auto" w:sz="4" w:space="0"/>
+            <w:left w:val="single" w:color="auto" w:sz="4" w:space="0"/>
+            <w:bottom w:val="single" w:color="auto" w:sz="4" w:space="0"/>
+            <w:right w:val="single" w:color="auto" w:sz="4" w:space="0"/>
+            <w:insideH w:val="single" w:color="auto" w:sz="4" w:space="0"/>
+            <w:insideV w:val="single" w:color="auto" w:sz="4" w:space="0"/>
+          </w:tblBorders>
+          <w:tblLayout w:type="fixed"/>
+          <w:tblCellMar>
+            <w:top w:w="0" w:type="dxa"/>
+            <w:left w:w="57" w:type="dxa"/>
+            <w:bottom w:w="0" w:type="dxa"/>
+            <w:right w:w="57" w:type="dxa"/>
+          </w:tblCellMar>
+        </w:tblPrEx>
+        <w:trPr>
+          <w:jc w:val="center"/>
+        </w:trPr>
+        <w:tc>
+          <w:tcPr>
+            <w:tcW w:w="1841" w:type="dxa"/>
+            <w:gridSpan w:val="2"/>
+            <w:vAlign w:val="center"/>
+          </w:tcPr>
+          <w:p>
+            <w:pPr>
+              <w:jc w:val="center"/>
+              <w:rPr>
+                <w:rFonts w:hint="default"/>
+                <w:color w:val="000000"/>
+                <w:lang w:val="ru"/>
+              </w:rPr>
+            </w:pPr>
+            <w:r>
+              <w:rPr>
+                <w:rFonts w:hint="default"/>
+                <w:color w:val="000000"/>
+                <w:lang w:val="ru"/>
+              </w:rPr>
+              <w:t/>
+            </w:r>
+          </w:p>
+        </w:tc>
+        <w:tc>
+          <w:tcPr>
+            <w:tcW w:w="1782" w:type="dxa"/>
+            <w:vAlign w:val="center"/>
+          </w:tcPr>
+          <w:p>
+            <w:pPr>
+              <w:rPr>
+                <w:rFonts w:hint="default"/>
+                <w:color w:val="000000"/>
+                <w:lang w:val="ru"/>
+              </w:rPr>
+            </w:pPr>
+            <w:r>
+              <w:rPr>
+                <w:rFonts w:hint="default"/>
+                <w:color w:val="000000"/>
+                <w:lang w:val="ru"/>
+              </w:rPr>
+              <w:t xml:space="preserve">Сетевой фильтр</w:t>
+            </w:r>
+          </w:p>
+        </w:tc>
+        <w:tc>
+          <w:tcPr>
+            <w:tcW w:w="2142" w:type="dxa"/>
+            <w:vAlign w:val="center"/>
+          </w:tcPr>
+          <w:p>
+            <w:pPr>
+              <w:rPr>
+                <w:rFonts w:hint="default"/>
+                <w:color w:val="000000"/>
+                <w:lang w:val="ru"/>
+              </w:rPr>
+            </w:pPr>
+            <w:r>
+              <w:rPr>
+                <w:rFonts w:hint="default"/>
+                <w:color w:val="000000"/>
+                <w:lang w:val="ru"/>
+              </w:rPr>
+              <w:t xml:space="preserve">Pilot S 3m</w:t>
+            </w:r>
+          </w:p>
+        </w:tc>
+        <w:tc>
+          <w:tcPr>
+            <w:tcW w:w="636" w:type="dxa"/>
+            <w:vAlign w:val="center"/>
+          </w:tcPr>
+          <w:p>
+            <w:pPr>
+              <w:jc w:val="center"/>
+              <w:rPr>
+                <w:rFonts w:hint="default"/>
+                <w:color w:val="000000"/>
+                <w:lang w:val="ru"/>
+              </w:rPr>
+            </w:pPr>
+            <w:r>
+              <w:rPr>
+                <w:rFonts w:hint="default"/>
+                <w:color w:val="000000"/>
+                <w:lang w:val="ru"/>
+              </w:rPr>
+              <w:t xml:space="preserve">1</w:t>
+            </w:r>
+          </w:p>
+        </w:tc>
+        <w:tc>
+          <w:tcPr>
+            <w:tcW w:w="2324" w:type="dxa"/>
+            <w:gridSpan w:val="3"/>
+            <w:vAlign w:val="center"/>
+          </w:tcPr>
+          <w:p>
+            <w:pPr>
+              <w:jc w:val="center"/>
+              <w:rPr>
+                <w:rFonts w:hint="default" w:ascii="Calibri" w:hAnsi="Calibri" w:cs="Calibri"/>
+                <w:lang w:val="ru"/>
+              </w:rPr>
+            </w:pPr>
+            <w:r>
+              <w:rPr>
+                <w:rFonts w:hint="default" w:ascii="Calibri" w:hAnsi="Calibri" w:cs="Calibri"/>
+                <w:lang w:val="ru"/>
+              </w:rPr>
+              <w:t xml:space="preserve">1907-049-0800</w:t>
+            </w:r>
+          </w:p>
+        </w:tc>
+        <w:tc>
+          <w:tcPr>
+            <w:tcW w:w="1452" w:type="dxa"/>
+            <w:gridSpan w:val="2"/>
+            <w:vAlign w:val="center"/>
+          </w:tcPr>
+          <w:p>
+            <w:pPr>
+              <w:rPr>
+                <w:rFonts w:hint="default"/>
+                <w:color w:val="000000"/>
+                <w:lang w:val="ru"/>
+              </w:rPr>
+            </w:pPr>
+            <w:r>
+              <w:rPr>
+                <w:rFonts w:hint="default"/>
+                <w:color w:val="000000"/>
+                <w:lang w:val="ru"/>
+              </w:rPr>
+              <w:t/>
+            </w:r>
+          </w:p>
+        </w:tc>
+      </w:tr>
+      <w:tr>
+        <w:tblPrEx>
+          <w:tblBorders>
+            <w:top w:val="single" w:color="auto" w:sz="4" w:space="0"/>
+            <w:left w:val="single" w:color="auto" w:sz="4" w:space="0"/>
+            <w:bottom w:val="single" w:color="auto" w:sz="4" w:space="0"/>
+            <w:right w:val="single" w:color="auto" w:sz="4" w:space="0"/>
+            <w:insideH w:val="single" w:color="auto" w:sz="4" w:space="0"/>
+            <w:insideV w:val="single" w:color="auto" w:sz="4" w:space="0"/>
+          </w:tblBorders>
+          <w:tblLayout w:type="fixed"/>
+          <w:tblCellMar>
+            <w:top w:w="0" w:type="dxa"/>
+            <w:left w:w="57" w:type="dxa"/>
+            <w:bottom w:w="0" w:type="dxa"/>
+            <w:right w:w="57" w:type="dxa"/>
+          </w:tblCellMar>
+        </w:tblPrEx>
+        <w:trPr>
+          <w:jc w:val="center"/>
+        </w:trPr>
+        <w:tc>
+          <w:tcPr>
+            <w:tcW w:w="1841" w:type="dxa"/>
+            <w:gridSpan w:val="2"/>
+            <w:vAlign w:val="center"/>
+          </w:tcPr>
+          <w:p>
+            <w:pPr>
+              <w:jc w:val="center"/>
+              <w:rPr>
+                <w:rFonts w:hint="default"/>
+                <w:color w:val="000000"/>
+                <w:lang w:val="ru"/>
+              </w:rPr>
+            </w:pPr>
+            <w:r>
+              <w:rPr>
+                <w:rFonts w:hint="default"/>
+                <w:color w:val="000000"/>
+                <w:lang w:val="ru"/>
+              </w:rPr>
+              <w:t xml:space="preserve">469535.048-10</w:t>
+            </w:r>
+          </w:p>
+        </w:tc>
+        <w:tc>
+          <w:tcPr>
+            <w:tcW w:w="1782" w:type="dxa"/>
+            <w:vAlign w:val="center"/>
+          </w:tcPr>
+          <w:p>
+            <w:pPr>
+              <w:rPr>
+                <w:rFonts w:hint="default"/>
+                <w:color w:val="000000"/>
+                <w:lang w:val="ru"/>
+              </w:rPr>
+            </w:pPr>
+            <w:r>
+              <w:rPr>
+                <w:rFonts w:hint="default"/>
+                <w:color w:val="000000"/>
+                <w:lang w:val="ru"/>
+              </w:rPr>
+              <w:t xml:space="preserve">АПКЗИ</w:t>
+            </w:r>
+          </w:p>
+        </w:tc>
+        <w:tc>
+          <w:tcPr>
+            <w:tcW w:w="2142" w:type="dxa"/>
+            <w:vAlign w:val="center"/>
+          </w:tcPr>
+          <w:p>
+            <w:pPr>
+              <w:rPr>
+                <w:rFonts w:hint="default"/>
+                <w:color w:val="000000"/>
+                <w:lang w:val="ru"/>
+              </w:rPr>
+            </w:pPr>
+            <w:r>
+              <w:rPr>
+                <w:rFonts w:hint="default"/>
+                <w:color w:val="000000"/>
+                <w:lang w:val="ru"/>
+              </w:rPr>
+              <w:t xml:space="preserve">"Ребус-М"</w:t>
+            </w:r>
+          </w:p>
+        </w:tc>
+        <w:tc>
+          <w:tcPr>
+            <w:tcW w:w="636" w:type="dxa"/>
+            <w:vAlign w:val="center"/>
+          </w:tcPr>
+          <w:p>
+            <w:pPr>
+              <w:jc w:val="center"/>
+              <w:rPr>
+                <w:rFonts w:hint="default"/>
+                <w:color w:val="000000"/>
+                <w:lang w:val="ru"/>
+              </w:rPr>
+            </w:pPr>
+            <w:r>
+              <w:rPr>
+                <w:rFonts w:hint="default"/>
+                <w:color w:val="000000"/>
+                <w:lang w:val="ru"/>
+              </w:rPr>
+              <w:t xml:space="preserve">1</w:t>
+            </w:r>
+          </w:p>
+        </w:tc>
+        <w:tc>
+          <w:tcPr>
+            <w:tcW w:w="2324" w:type="dxa"/>
+            <w:gridSpan w:val="3"/>
+            <w:vAlign w:val="center"/>
+          </w:tcPr>
+          <w:p>
+            <w:pPr>
+              <w:jc w:val="center"/>
+              <w:rPr>
+                <w:rFonts w:hint="default" w:ascii="Calibri" w:hAnsi="Calibri" w:cs="Calibri"/>
+                <w:lang w:val="ru"/>
+              </w:rPr>
+            </w:pPr>
+            <w:r>
+              <w:rPr>
+                <w:rFonts w:hint="default" w:ascii="Calibri" w:hAnsi="Calibri" w:cs="Calibri"/>
+                <w:lang w:val="ru"/>
+              </w:rPr>
+              <w:t xml:space="preserve">М11269</w:t>
             </w:r>
           </w:p>
         </w:tc>
@@ -6319,6 +6811,1782 @@
           </w:p>
         </w:tc>
       </w:tr>
+      <w:tr>
+        <w:tblPrEx>
+          <w:tblBorders>
+            <w:top w:val="single" w:color="auto" w:sz="4" w:space="0"/>
+            <w:left w:val="single" w:color="auto" w:sz="4" w:space="0"/>
+            <w:bottom w:val="single" w:color="auto" w:sz="4" w:space="0"/>
+            <w:right w:val="single" w:color="auto" w:sz="4" w:space="0"/>
+            <w:insideH w:val="single" w:color="auto" w:sz="4" w:space="0"/>
+            <w:insideV w:val="single" w:color="auto" w:sz="4" w:space="0"/>
+          </w:tblBorders>
+          <w:tblLayout w:type="fixed"/>
+          <w:tblCellMar>
+            <w:top w:w="0" w:type="dxa"/>
+            <w:left w:w="108" w:type="dxa"/>
+            <w:bottom w:w="0" w:type="dxa"/>
+            <w:right w:w="108" w:type="dxa"/>
+          </w:tblCellMar>
+        </w:tblPrEx>
+        <w:tc>
+          <w:tcPr>
+            <w:tcW w:w="1418" w:type="dxa"/>
+            <w:vAlign w:val="center"/>
+          </w:tcPr>
+          <w:p>
+            <w:pPr>
+              <w:jc w:val="center"/>
+              <w:rPr>
+                <w:color w:val="000000"/>
+              </w:rPr>
+            </w:pPr>
+            <w:r>
+              <w:rPr>
+                <w:rFonts w:hint="default"/>
+                <w:color w:val="000000"/>
+                <w:lang w:val="ru"/>
+              </w:rPr>
+              <w:t/>
+            </w:r>
+          </w:p>
+        </w:tc>
+        <w:tc>
+          <w:tcPr>
+            <w:tcW w:w="1701" w:type="dxa"/>
+            <w:vAlign w:val="center"/>
+          </w:tcPr>
+          <w:p>
+            <w:pPr>
+              <w:rPr>
+                <w:color w:val="000000"/>
+                <w:lang w:val="en-US"/>
+              </w:rPr>
+            </w:pPr>
+            <w:r>
+              <w:rPr>
+                <w:rFonts w:hint="default"/>
+                <w:color w:val="000000"/>
+                <w:lang w:val="ru"/>
+              </w:rPr>
+              <w:t xml:space="preserve">Корпус</w:t>
+            </w:r>
+          </w:p>
+        </w:tc>
+        <w:tc>
+          <w:tcPr>
+            <w:tcW w:w="2410" w:type="dxa"/>
+            <w:vAlign w:val="center"/>
+          </w:tcPr>
+          <w:p>
+            <w:pPr>
+              <w:rPr>
+                <w:color w:val="000000"/>
+              </w:rPr>
+            </w:pPr>
+            <w:r>
+              <w:rPr>
+                <w:rFonts w:hint="default"/>
+                <w:color w:val="000000"/>
+                <w:lang w:val="ru"/>
+              </w:rPr>
+              <w:t xml:space="preserve">Zalman Z1</w:t>
+            </w:r>
+          </w:p>
+        </w:tc>
+        <w:tc>
+          <w:tcPr>
+            <w:tcW w:w="945" w:type="dxa"/>
+            <w:vAlign w:val="center"/>
+          </w:tcPr>
+          <w:p>
+            <w:pPr>
+              <w:jc w:val="center"/>
+              <w:rPr>
+                <w:color w:val="000000"/>
+              </w:rPr>
+            </w:pPr>
+            <w:r>
+              <w:rPr>
+                <w:rFonts w:hint="default"/>
+                <w:color w:val="000000"/>
+                <w:lang w:val="ru"/>
+              </w:rPr>
+              <w:t xml:space="preserve">1</w:t>
+            </w:r>
+          </w:p>
+        </w:tc>
+        <w:tc>
+          <w:tcPr>
+            <w:tcW w:w="2316" w:type="dxa"/>
+            <w:vAlign w:val="center"/>
+          </w:tcPr>
+          <w:p>
+            <w:pPr>
+              <w:jc w:val="center"/>
+              <w:rPr>
+                <w:color w:val="000000"/>
+              </w:rPr>
+            </w:pPr>
+            <w:r>
+              <w:rPr>
+                <w:rFonts w:hint="default" w:ascii="Calibri" w:hAnsi="Calibri" w:cs="Calibri"/>
+                <w:lang w:val="ru"/>
+              </w:rPr>
+              <w:t xml:space="preserve">1907-049-0800</w:t>
+            </w:r>
+          </w:p>
+        </w:tc>
+        <w:tc>
+          <w:tcPr>
+            <w:tcW w:w="1097" w:type="dxa"/>
+            <w:vAlign w:val="center"/>
+          </w:tcPr>
+          <w:p>
+            <w:pPr>
+              <w:rPr>
+                <w:color w:val="000000"/>
+              </w:rPr>
+            </w:pPr>
+            <w:r>
+              <w:rPr>
+                <w:rFonts w:hint="default"/>
+                <w:color w:val="000000"/>
+                <w:lang w:val="ru"/>
+              </w:rPr>
+              <w:t/>
+            </w:r>
+          </w:p>
+        </w:tc>
+      </w:tr>
+      <w:tr>
+        <w:tblPrEx>
+          <w:tblBorders>
+            <w:top w:val="single" w:color="auto" w:sz="4" w:space="0"/>
+            <w:left w:val="single" w:color="auto" w:sz="4" w:space="0"/>
+            <w:bottom w:val="single" w:color="auto" w:sz="4" w:space="0"/>
+            <w:right w:val="single" w:color="auto" w:sz="4" w:space="0"/>
+            <w:insideH w:val="single" w:color="auto" w:sz="4" w:space="0"/>
+            <w:insideV w:val="single" w:color="auto" w:sz="4" w:space="0"/>
+          </w:tblBorders>
+          <w:tblLayout w:type="fixed"/>
+          <w:tblCellMar>
+            <w:top w:w="0" w:type="dxa"/>
+            <w:left w:w="108" w:type="dxa"/>
+            <w:bottom w:w="0" w:type="dxa"/>
+            <w:right w:w="108" w:type="dxa"/>
+          </w:tblCellMar>
+        </w:tblPrEx>
+        <w:tc>
+          <w:tcPr>
+            <w:tcW w:w="1418" w:type="dxa"/>
+            <w:vAlign w:val="center"/>
+          </w:tcPr>
+          <w:p>
+            <w:pPr>
+              <w:jc w:val="center"/>
+              <w:rPr>
+                <w:color w:val="000000"/>
+              </w:rPr>
+            </w:pPr>
+            <w:r>
+              <w:rPr>
+                <w:rFonts w:hint="default"/>
+                <w:color w:val="000000"/>
+                <w:lang w:val="ru"/>
+              </w:rPr>
+              <w:t/>
+            </w:r>
+          </w:p>
+        </w:tc>
+        <w:tc>
+          <w:tcPr>
+            <w:tcW w:w="1701" w:type="dxa"/>
+            <w:vAlign w:val="center"/>
+          </w:tcPr>
+          <w:p>
+            <w:pPr>
+              <w:rPr>
+                <w:color w:val="000000"/>
+                <w:lang w:val="en-US"/>
+              </w:rPr>
+            </w:pPr>
+            <w:r>
+              <w:rPr>
+                <w:rFonts w:hint="default"/>
+                <w:color w:val="000000"/>
+                <w:lang w:val="ru"/>
+              </w:rPr>
+              <w:t xml:space="preserve">Блок питания</w:t>
+            </w:r>
+          </w:p>
+        </w:tc>
+        <w:tc>
+          <w:tcPr>
+            <w:tcW w:w="2410" w:type="dxa"/>
+            <w:vAlign w:val="center"/>
+          </w:tcPr>
+          <w:p>
+            <w:pPr>
+              <w:rPr>
+                <w:color w:val="000000"/>
+              </w:rPr>
+            </w:pPr>
+            <w:r>
+              <w:rPr>
+                <w:rFonts w:hint="default"/>
+                <w:color w:val="000000"/>
+                <w:lang w:val="ru"/>
+              </w:rPr>
+              <w:t xml:space="preserve">CoolerMaster MPW-6001-ACABN4</w:t>
+            </w:r>
+          </w:p>
+        </w:tc>
+        <w:tc>
+          <w:tcPr>
+            <w:tcW w:w="945" w:type="dxa"/>
+            <w:vAlign w:val="center"/>
+          </w:tcPr>
+          <w:p>
+            <w:pPr>
+              <w:jc w:val="center"/>
+              <w:rPr>
+                <w:color w:val="000000"/>
+              </w:rPr>
+            </w:pPr>
+            <w:r>
+              <w:rPr>
+                <w:rFonts w:hint="default"/>
+                <w:color w:val="000000"/>
+                <w:lang w:val="ru"/>
+              </w:rPr>
+              <w:t xml:space="preserve">1</w:t>
+            </w:r>
+          </w:p>
+        </w:tc>
+        <w:tc>
+          <w:tcPr>
+            <w:tcW w:w="2316" w:type="dxa"/>
+            <w:vAlign w:val="center"/>
+          </w:tcPr>
+          <w:p>
+            <w:pPr>
+              <w:jc w:val="center"/>
+              <w:rPr>
+                <w:color w:val="000000"/>
+              </w:rPr>
+            </w:pPr>
+            <w:r>
+              <w:rPr>
+                <w:rFonts w:hint="default" w:ascii="Calibri" w:hAnsi="Calibri" w:cs="Calibri"/>
+                <w:lang w:val="ru"/>
+              </w:rPr>
+              <w:t xml:space="preserve">MPW6001ACABN11191501138</w:t>
+            </w:r>
+          </w:p>
+        </w:tc>
+        <w:tc>
+          <w:tcPr>
+            <w:tcW w:w="1097" w:type="dxa"/>
+            <w:vAlign w:val="center"/>
+          </w:tcPr>
+          <w:p>
+            <w:pPr>
+              <w:rPr>
+                <w:color w:val="000000"/>
+              </w:rPr>
+            </w:pPr>
+            <w:r>
+              <w:rPr>
+                <w:rFonts w:hint="default"/>
+                <w:color w:val="000000"/>
+                <w:lang w:val="ru"/>
+              </w:rPr>
+              <w:t/>
+            </w:r>
+          </w:p>
+        </w:tc>
+      </w:tr>
+      <w:tr>
+        <w:tblPrEx>
+          <w:tblBorders>
+            <w:top w:val="single" w:color="auto" w:sz="4" w:space="0"/>
+            <w:left w:val="single" w:color="auto" w:sz="4" w:space="0"/>
+            <w:bottom w:val="single" w:color="auto" w:sz="4" w:space="0"/>
+            <w:right w:val="single" w:color="auto" w:sz="4" w:space="0"/>
+            <w:insideH w:val="single" w:color="auto" w:sz="4" w:space="0"/>
+            <w:insideV w:val="single" w:color="auto" w:sz="4" w:space="0"/>
+          </w:tblBorders>
+          <w:tblLayout w:type="fixed"/>
+          <w:tblCellMar>
+            <w:top w:w="0" w:type="dxa"/>
+            <w:left w:w="108" w:type="dxa"/>
+            <w:bottom w:w="0" w:type="dxa"/>
+            <w:right w:w="108" w:type="dxa"/>
+          </w:tblCellMar>
+        </w:tblPrEx>
+        <w:tc>
+          <w:tcPr>
+            <w:tcW w:w="1418" w:type="dxa"/>
+            <w:vAlign w:val="center"/>
+          </w:tcPr>
+          <w:p>
+            <w:pPr>
+              <w:jc w:val="center"/>
+              <w:rPr>
+                <w:color w:val="000000"/>
+              </w:rPr>
+            </w:pPr>
+            <w:r>
+              <w:rPr>
+                <w:rFonts w:hint="default"/>
+                <w:color w:val="000000"/>
+                <w:lang w:val="ru"/>
+              </w:rPr>
+              <w:t/>
+            </w:r>
+          </w:p>
+        </w:tc>
+        <w:tc>
+          <w:tcPr>
+            <w:tcW w:w="1701" w:type="dxa"/>
+            <w:vAlign w:val="center"/>
+          </w:tcPr>
+          <w:p>
+            <w:pPr>
+              <w:rPr>
+                <w:color w:val="000000"/>
+                <w:lang w:val="en-US"/>
+              </w:rPr>
+            </w:pPr>
+            <w:r>
+              <w:rPr>
+                <w:rFonts w:hint="default"/>
+                <w:color w:val="000000"/>
+                <w:lang w:val="ru"/>
+              </w:rPr>
+              <w:t xml:space="preserve">Системная плата</w:t>
+            </w:r>
+          </w:p>
+        </w:tc>
+        <w:tc>
+          <w:tcPr>
+            <w:tcW w:w="2410" w:type="dxa"/>
+            <w:vAlign w:val="center"/>
+          </w:tcPr>
+          <w:p>
+            <w:pPr>
+              <w:rPr>
+                <w:color w:val="000000"/>
+              </w:rPr>
+            </w:pPr>
+            <w:r>
+              <w:rPr>
+                <w:rFonts w:hint="default"/>
+                <w:color w:val="000000"/>
+                <w:lang w:val="ru"/>
+              </w:rPr>
+              <w:t xml:space="preserve">Н/Д</w:t>
+            </w:r>
+          </w:p>
+        </w:tc>
+        <w:tc>
+          <w:tcPr>
+            <w:tcW w:w="945" w:type="dxa"/>
+            <w:vAlign w:val="center"/>
+          </w:tcPr>
+          <w:p>
+            <w:pPr>
+              <w:jc w:val="center"/>
+              <w:rPr>
+                <w:color w:val="000000"/>
+              </w:rPr>
+            </w:pPr>
+            <w:r>
+              <w:rPr>
+                <w:rFonts w:hint="default"/>
+                <w:color w:val="000000"/>
+                <w:lang w:val="ru"/>
+              </w:rPr>
+              <w:t xml:space="preserve">1</w:t>
+            </w:r>
+          </w:p>
+        </w:tc>
+        <w:tc>
+          <w:tcPr>
+            <w:tcW w:w="2316" w:type="dxa"/>
+            <w:vAlign w:val="center"/>
+          </w:tcPr>
+          <w:p>
+            <w:pPr>
+              <w:jc w:val="center"/>
+              <w:rPr>
+                <w:color w:val="000000"/>
+              </w:rPr>
+            </w:pPr>
+            <w:r>
+              <w:rPr>
+                <w:rFonts w:hint="default" w:ascii="Calibri" w:hAnsi="Calibri" w:cs="Calibri"/>
+                <w:lang w:val="ru"/>
+              </w:rPr>
+              <w:t xml:space="preserve">K1M0KC015682</w:t>
+            </w:r>
+          </w:p>
+        </w:tc>
+        <w:tc>
+          <w:tcPr>
+            <w:tcW w:w="1097" w:type="dxa"/>
+            <w:vAlign w:val="center"/>
+          </w:tcPr>
+          <w:p>
+            <w:pPr>
+              <w:rPr>
+                <w:color w:val="000000"/>
+              </w:rPr>
+            </w:pPr>
+            <w:r>
+              <w:rPr>
+                <w:rFonts w:hint="default"/>
+                <w:color w:val="000000"/>
+                <w:lang w:val="ru"/>
+              </w:rPr>
+              <w:t/>
+            </w:r>
+          </w:p>
+        </w:tc>
+      </w:tr>
+      <w:tr>
+        <w:tblPrEx>
+          <w:tblBorders>
+            <w:top w:val="single" w:color="auto" w:sz="4" w:space="0"/>
+            <w:left w:val="single" w:color="auto" w:sz="4" w:space="0"/>
+            <w:bottom w:val="single" w:color="auto" w:sz="4" w:space="0"/>
+            <w:right w:val="single" w:color="auto" w:sz="4" w:space="0"/>
+            <w:insideH w:val="single" w:color="auto" w:sz="4" w:space="0"/>
+            <w:insideV w:val="single" w:color="auto" w:sz="4" w:space="0"/>
+          </w:tblBorders>
+          <w:tblLayout w:type="fixed"/>
+          <w:tblCellMar>
+            <w:top w:w="0" w:type="dxa"/>
+            <w:left w:w="108" w:type="dxa"/>
+            <w:bottom w:w="0" w:type="dxa"/>
+            <w:right w:w="108" w:type="dxa"/>
+          </w:tblCellMar>
+        </w:tblPrEx>
+        <w:tc>
+          <w:tcPr>
+            <w:tcW w:w="1418" w:type="dxa"/>
+            <w:vAlign w:val="center"/>
+          </w:tcPr>
+          <w:p>
+            <w:pPr>
+              <w:jc w:val="center"/>
+              <w:rPr>
+                <w:color w:val="000000"/>
+              </w:rPr>
+            </w:pPr>
+            <w:r>
+              <w:rPr>
+                <w:rFonts w:hint="default"/>
+                <w:color w:val="000000"/>
+                <w:lang w:val="ru"/>
+              </w:rPr>
+              <w:t/>
+            </w:r>
+          </w:p>
+        </w:tc>
+        <w:tc>
+          <w:tcPr>
+            <w:tcW w:w="1701" w:type="dxa"/>
+            <w:vAlign w:val="center"/>
+          </w:tcPr>
+          <w:p>
+            <w:pPr>
+              <w:rPr>
+                <w:color w:val="000000"/>
+                <w:lang w:val="en-US"/>
+              </w:rPr>
+            </w:pPr>
+            <w:r>
+              <w:rPr>
+                <w:rFonts w:hint="default"/>
+                <w:color w:val="000000"/>
+                <w:lang w:val="ru"/>
+              </w:rPr>
+              <w:t xml:space="preserve">Процессор</w:t>
+            </w:r>
+          </w:p>
+        </w:tc>
+        <w:tc>
+          <w:tcPr>
+            <w:tcW w:w="2410" w:type="dxa"/>
+            <w:vAlign w:val="center"/>
+          </w:tcPr>
+          <w:p>
+            <w:pPr>
+              <w:rPr>
+                <w:color w:val="000000"/>
+              </w:rPr>
+            </w:pPr>
+            <w:r>
+              <w:rPr>
+                <w:rFonts w:hint="default"/>
+                <w:color w:val="000000"/>
+                <w:lang w:val="ru"/>
+              </w:rPr>
+              <w:t xml:space="preserve">Intel Сore i3-7100</w:t>
+            </w:r>
+          </w:p>
+        </w:tc>
+        <w:tc>
+          <w:tcPr>
+            <w:tcW w:w="945" w:type="dxa"/>
+            <w:vAlign w:val="center"/>
+          </w:tcPr>
+          <w:p>
+            <w:pPr>
+              <w:jc w:val="center"/>
+              <w:rPr>
+                <w:color w:val="000000"/>
+              </w:rPr>
+            </w:pPr>
+            <w:r>
+              <w:rPr>
+                <w:rFonts w:hint="default"/>
+                <w:color w:val="000000"/>
+                <w:lang w:val="ru"/>
+              </w:rPr>
+              <w:t xml:space="preserve">1</w:t>
+            </w:r>
+          </w:p>
+        </w:tc>
+        <w:tc>
+          <w:tcPr>
+            <w:tcW w:w="2316" w:type="dxa"/>
+            <w:vAlign w:val="center"/>
+          </w:tcPr>
+          <w:p>
+            <w:pPr>
+              <w:jc w:val="center"/>
+              <w:rPr>
+                <w:color w:val="000000"/>
+              </w:rPr>
+            </w:pPr>
+            <w:r>
+              <w:rPr>
+                <w:rFonts w:hint="default" w:ascii="Calibri" w:hAnsi="Calibri" w:cs="Calibri"/>
+                <w:lang w:val="ru"/>
+              </w:rPr>
+              <w:t xml:space="preserve">02012</w:t>
+            </w:r>
+          </w:p>
+        </w:tc>
+        <w:tc>
+          <w:tcPr>
+            <w:tcW w:w="1097" w:type="dxa"/>
+            <w:vAlign w:val="center"/>
+          </w:tcPr>
+          <w:p>
+            <w:pPr>
+              <w:rPr>
+                <w:color w:val="000000"/>
+              </w:rPr>
+            </w:pPr>
+            <w:r>
+              <w:rPr>
+                <w:rFonts w:hint="default"/>
+                <w:color w:val="000000"/>
+                <w:lang w:val="ru"/>
+              </w:rPr>
+              <w:t/>
+            </w:r>
+          </w:p>
+        </w:tc>
+      </w:tr>
+      <w:tr>
+        <w:tblPrEx>
+          <w:tblBorders>
+            <w:top w:val="single" w:color="auto" w:sz="4" w:space="0"/>
+            <w:left w:val="single" w:color="auto" w:sz="4" w:space="0"/>
+            <w:bottom w:val="single" w:color="auto" w:sz="4" w:space="0"/>
+            <w:right w:val="single" w:color="auto" w:sz="4" w:space="0"/>
+            <w:insideH w:val="single" w:color="auto" w:sz="4" w:space="0"/>
+            <w:insideV w:val="single" w:color="auto" w:sz="4" w:space="0"/>
+          </w:tblBorders>
+          <w:tblLayout w:type="fixed"/>
+          <w:tblCellMar>
+            <w:top w:w="0" w:type="dxa"/>
+            <w:left w:w="108" w:type="dxa"/>
+            <w:bottom w:w="0" w:type="dxa"/>
+            <w:right w:w="108" w:type="dxa"/>
+          </w:tblCellMar>
+        </w:tblPrEx>
+        <w:tc>
+          <w:tcPr>
+            <w:tcW w:w="1418" w:type="dxa"/>
+            <w:vAlign w:val="center"/>
+          </w:tcPr>
+          <w:p>
+            <w:pPr>
+              <w:jc w:val="center"/>
+              <w:rPr>
+                <w:color w:val="000000"/>
+              </w:rPr>
+            </w:pPr>
+            <w:r>
+              <w:rPr>
+                <w:rFonts w:hint="default"/>
+                <w:color w:val="000000"/>
+                <w:lang w:val="ru"/>
+              </w:rPr>
+              <w:t/>
+            </w:r>
+          </w:p>
+        </w:tc>
+        <w:tc>
+          <w:tcPr>
+            <w:tcW w:w="1701" w:type="dxa"/>
+            <w:vAlign w:val="center"/>
+          </w:tcPr>
+          <w:p>
+            <w:pPr>
+              <w:rPr>
+                <w:color w:val="000000"/>
+                <w:lang w:val="en-US"/>
+              </w:rPr>
+            </w:pPr>
+            <w:r>
+              <w:rPr>
+                <w:rFonts w:hint="default"/>
+                <w:color w:val="000000"/>
+                <w:lang w:val="ru"/>
+              </w:rPr>
+              <w:t xml:space="preserve">Вентилятор процессора</w:t>
+            </w:r>
+          </w:p>
+        </w:tc>
+        <w:tc>
+          <w:tcPr>
+            <w:tcW w:w="2410" w:type="dxa"/>
+            <w:vAlign w:val="center"/>
+          </w:tcPr>
+          <w:p>
+            <w:pPr>
+              <w:rPr>
+                <w:color w:val="000000"/>
+              </w:rPr>
+            </w:pPr>
+            <w:r>
+              <w:rPr>
+                <w:rFonts w:hint="default"/>
+                <w:color w:val="000000"/>
+                <w:lang w:val="ru"/>
+              </w:rPr>
+              <w:t xml:space="preserve">Н/Д</w:t>
+            </w:r>
+          </w:p>
+        </w:tc>
+        <w:tc>
+          <w:tcPr>
+            <w:tcW w:w="945" w:type="dxa"/>
+            <w:vAlign w:val="center"/>
+          </w:tcPr>
+          <w:p>
+            <w:pPr>
+              <w:jc w:val="center"/>
+              <w:rPr>
+                <w:color w:val="000000"/>
+              </w:rPr>
+            </w:pPr>
+            <w:r>
+              <w:rPr>
+                <w:rFonts w:hint="default"/>
+                <w:color w:val="000000"/>
+                <w:lang w:val="ru"/>
+              </w:rPr>
+              <w:t xml:space="preserve">1</w:t>
+            </w:r>
+          </w:p>
+        </w:tc>
+        <w:tc>
+          <w:tcPr>
+            <w:tcW w:w="2316" w:type="dxa"/>
+            <w:vAlign w:val="center"/>
+          </w:tcPr>
+          <w:p>
+            <w:pPr>
+              <w:jc w:val="center"/>
+              <w:rPr>
+                <w:color w:val="000000"/>
+              </w:rPr>
+            </w:pPr>
+            <w:r>
+              <w:rPr>
+                <w:rFonts w:hint="default" w:ascii="Calibri" w:hAnsi="Calibri" w:cs="Calibri"/>
+                <w:lang w:val="ru"/>
+              </w:rPr>
+              <w:t xml:space="preserve">б/н</w:t>
+            </w:r>
+          </w:p>
+        </w:tc>
+        <w:tc>
+          <w:tcPr>
+            <w:tcW w:w="1097" w:type="dxa"/>
+            <w:vAlign w:val="center"/>
+          </w:tcPr>
+          <w:p>
+            <w:pPr>
+              <w:rPr>
+                <w:color w:val="000000"/>
+              </w:rPr>
+            </w:pPr>
+            <w:r>
+              <w:rPr>
+                <w:rFonts w:hint="default"/>
+                <w:color w:val="000000"/>
+                <w:lang w:val="ru"/>
+              </w:rPr>
+              <w:t/>
+            </w:r>
+          </w:p>
+        </w:tc>
+      </w:tr>
+      <w:tr>
+        <w:tblPrEx>
+          <w:tblBorders>
+            <w:top w:val="single" w:color="auto" w:sz="4" w:space="0"/>
+            <w:left w:val="single" w:color="auto" w:sz="4" w:space="0"/>
+            <w:bottom w:val="single" w:color="auto" w:sz="4" w:space="0"/>
+            <w:right w:val="single" w:color="auto" w:sz="4" w:space="0"/>
+            <w:insideH w:val="single" w:color="auto" w:sz="4" w:space="0"/>
+            <w:insideV w:val="single" w:color="auto" w:sz="4" w:space="0"/>
+          </w:tblBorders>
+          <w:tblLayout w:type="fixed"/>
+          <w:tblCellMar>
+            <w:top w:w="0" w:type="dxa"/>
+            <w:left w:w="108" w:type="dxa"/>
+            <w:bottom w:w="0" w:type="dxa"/>
+            <w:right w:w="108" w:type="dxa"/>
+          </w:tblCellMar>
+        </w:tblPrEx>
+        <w:tc>
+          <w:tcPr>
+            <w:tcW w:w="1418" w:type="dxa"/>
+            <w:vAlign w:val="center"/>
+          </w:tcPr>
+          <w:p>
+            <w:pPr>
+              <w:jc w:val="center"/>
+              <w:rPr>
+                <w:color w:val="000000"/>
+              </w:rPr>
+            </w:pPr>
+            <w:r>
+              <w:rPr>
+                <w:rFonts w:hint="default"/>
+                <w:color w:val="000000"/>
+                <w:lang w:val="ru"/>
+              </w:rPr>
+              <w:t/>
+            </w:r>
+          </w:p>
+        </w:tc>
+        <w:tc>
+          <w:tcPr>
+            <w:tcW w:w="1701" w:type="dxa"/>
+            <w:vAlign w:val="center"/>
+          </w:tcPr>
+          <w:p>
+            <w:pPr>
+              <w:rPr>
+                <w:color w:val="000000"/>
+                <w:lang w:val="en-US"/>
+              </w:rPr>
+            </w:pPr>
+            <w:r>
+              <w:rPr>
+                <w:rFonts w:hint="default"/>
+                <w:color w:val="000000"/>
+                <w:lang w:val="ru"/>
+              </w:rPr>
+              <w:t xml:space="preserve">Оперативная память</w:t>
+            </w:r>
+          </w:p>
+        </w:tc>
+        <w:tc>
+          <w:tcPr>
+            <w:tcW w:w="2410" w:type="dxa"/>
+            <w:vAlign w:val="center"/>
+          </w:tcPr>
+          <w:p>
+            <w:pPr>
+              <w:rPr>
+                <w:color w:val="000000"/>
+              </w:rPr>
+            </w:pPr>
+            <w:r>
+              <w:rPr>
+                <w:rFonts w:hint="default"/>
+                <w:color w:val="000000"/>
+                <w:lang w:val="ru"/>
+              </w:rPr>
+              <w:t xml:space="preserve">Kingston KVR24N17S6/4</w:t>
+            </w:r>
+          </w:p>
+        </w:tc>
+        <w:tc>
+          <w:tcPr>
+            <w:tcW w:w="945" w:type="dxa"/>
+            <w:vAlign w:val="center"/>
+          </w:tcPr>
+          <w:p>
+            <w:pPr>
+              <w:jc w:val="center"/>
+              <w:rPr>
+                <w:color w:val="000000"/>
+              </w:rPr>
+            </w:pPr>
+            <w:r>
+              <w:rPr>
+                <w:rFonts w:hint="default"/>
+                <w:color w:val="000000"/>
+                <w:lang w:val="ru"/>
+              </w:rPr>
+              <w:t xml:space="preserve">1</w:t>
+            </w:r>
+          </w:p>
+        </w:tc>
+        <w:tc>
+          <w:tcPr>
+            <w:tcW w:w="2316" w:type="dxa"/>
+            <w:vAlign w:val="center"/>
+          </w:tcPr>
+          <w:p>
+            <w:pPr>
+              <w:jc w:val="center"/>
+              <w:rPr>
+                <w:color w:val="000000"/>
+              </w:rPr>
+            </w:pPr>
+            <w:r>
+              <w:rPr>
+                <w:rFonts w:hint="default" w:ascii="Calibri" w:hAnsi="Calibri" w:cs="Calibri"/>
+                <w:lang w:val="ru"/>
+              </w:rPr>
+              <w:t xml:space="preserve">1922 0000008408369-P002458</w:t>
+            </w:r>
+          </w:p>
+        </w:tc>
+        <w:tc>
+          <w:tcPr>
+            <w:tcW w:w="1097" w:type="dxa"/>
+            <w:vAlign w:val="center"/>
+          </w:tcPr>
+          <w:p>
+            <w:pPr>
+              <w:rPr>
+                <w:color w:val="000000"/>
+              </w:rPr>
+            </w:pPr>
+            <w:r>
+              <w:rPr>
+                <w:rFonts w:hint="default"/>
+                <w:color w:val="000000"/>
+                <w:lang w:val="ru"/>
+              </w:rPr>
+              <w:t/>
+            </w:r>
+          </w:p>
+        </w:tc>
+      </w:tr>
+      <w:tr>
+        <w:tblPrEx>
+          <w:tblBorders>
+            <w:top w:val="single" w:color="auto" w:sz="4" w:space="0"/>
+            <w:left w:val="single" w:color="auto" w:sz="4" w:space="0"/>
+            <w:bottom w:val="single" w:color="auto" w:sz="4" w:space="0"/>
+            <w:right w:val="single" w:color="auto" w:sz="4" w:space="0"/>
+            <w:insideH w:val="single" w:color="auto" w:sz="4" w:space="0"/>
+            <w:insideV w:val="single" w:color="auto" w:sz="4" w:space="0"/>
+          </w:tblBorders>
+          <w:tblLayout w:type="fixed"/>
+          <w:tblCellMar>
+            <w:top w:w="0" w:type="dxa"/>
+            <w:left w:w="108" w:type="dxa"/>
+            <w:bottom w:w="0" w:type="dxa"/>
+            <w:right w:w="108" w:type="dxa"/>
+          </w:tblCellMar>
+        </w:tblPrEx>
+        <w:tc>
+          <w:tcPr>
+            <w:tcW w:w="1418" w:type="dxa"/>
+            <w:vAlign w:val="center"/>
+          </w:tcPr>
+          <w:p>
+            <w:pPr>
+              <w:jc w:val="center"/>
+              <w:rPr>
+                <w:color w:val="000000"/>
+              </w:rPr>
+            </w:pPr>
+            <w:r>
+              <w:rPr>
+                <w:rFonts w:hint="default"/>
+                <w:color w:val="000000"/>
+                <w:lang w:val="ru"/>
+              </w:rPr>
+              <w:t/>
+            </w:r>
+          </w:p>
+        </w:tc>
+        <w:tc>
+          <w:tcPr>
+            <w:tcW w:w="1701" w:type="dxa"/>
+            <w:vAlign w:val="center"/>
+          </w:tcPr>
+          <w:p>
+            <w:pPr>
+              <w:rPr>
+                <w:color w:val="000000"/>
+                <w:lang w:val="en-US"/>
+              </w:rPr>
+            </w:pPr>
+            <w:r>
+              <w:rPr>
+                <w:rFonts w:hint="default"/>
+                <w:color w:val="000000"/>
+                <w:lang w:val="ru"/>
+              </w:rPr>
+              <w:t xml:space="preserve">Оперативная память</w:t>
+            </w:r>
+          </w:p>
+        </w:tc>
+        <w:tc>
+          <w:tcPr>
+            <w:tcW w:w="2410" w:type="dxa"/>
+            <w:vAlign w:val="center"/>
+          </w:tcPr>
+          <w:p>
+            <w:pPr>
+              <w:rPr>
+                <w:color w:val="000000"/>
+              </w:rPr>
+            </w:pPr>
+            <w:r>
+              <w:rPr>
+                <w:rFonts w:hint="default"/>
+                <w:color w:val="000000"/>
+                <w:lang w:val="ru"/>
+              </w:rPr>
+              <w:t xml:space="preserve">Kingston KVR24N17S6/4</w:t>
+            </w:r>
+          </w:p>
+        </w:tc>
+        <w:tc>
+          <w:tcPr>
+            <w:tcW w:w="945" w:type="dxa"/>
+            <w:vAlign w:val="center"/>
+          </w:tcPr>
+          <w:p>
+            <w:pPr>
+              <w:jc w:val="center"/>
+              <w:rPr>
+                <w:color w:val="000000"/>
+              </w:rPr>
+            </w:pPr>
+            <w:r>
+              <w:rPr>
+                <w:rFonts w:hint="default"/>
+                <w:color w:val="000000"/>
+                <w:lang w:val="ru"/>
+              </w:rPr>
+              <w:t xml:space="preserve">1</w:t>
+            </w:r>
+          </w:p>
+        </w:tc>
+        <w:tc>
+          <w:tcPr>
+            <w:tcW w:w="2316" w:type="dxa"/>
+            <w:vAlign w:val="center"/>
+          </w:tcPr>
+          <w:p>
+            <w:pPr>
+              <w:jc w:val="center"/>
+              <w:rPr>
+                <w:color w:val="000000"/>
+              </w:rPr>
+            </w:pPr>
+            <w:r>
+              <w:rPr>
+                <w:rFonts w:hint="default" w:ascii="Calibri" w:hAnsi="Calibri" w:cs="Calibri"/>
+                <w:lang w:val="ru"/>
+              </w:rPr>
+              <w:t xml:space="preserve">1922 0000008408369-P002452</w:t>
+            </w:r>
+          </w:p>
+        </w:tc>
+        <w:tc>
+          <w:tcPr>
+            <w:tcW w:w="1097" w:type="dxa"/>
+            <w:vAlign w:val="center"/>
+          </w:tcPr>
+          <w:p>
+            <w:pPr>
+              <w:rPr>
+                <w:color w:val="000000"/>
+              </w:rPr>
+            </w:pPr>
+            <w:r>
+              <w:rPr>
+                <w:rFonts w:hint="default"/>
+                <w:color w:val="000000"/>
+                <w:lang w:val="ru"/>
+              </w:rPr>
+              <w:t/>
+            </w:r>
+          </w:p>
+        </w:tc>
+      </w:tr>
+      <w:tr>
+        <w:tblPrEx>
+          <w:tblBorders>
+            <w:top w:val="single" w:color="auto" w:sz="4" w:space="0"/>
+            <w:left w:val="single" w:color="auto" w:sz="4" w:space="0"/>
+            <w:bottom w:val="single" w:color="auto" w:sz="4" w:space="0"/>
+            <w:right w:val="single" w:color="auto" w:sz="4" w:space="0"/>
+            <w:insideH w:val="single" w:color="auto" w:sz="4" w:space="0"/>
+            <w:insideV w:val="single" w:color="auto" w:sz="4" w:space="0"/>
+          </w:tblBorders>
+          <w:tblLayout w:type="fixed"/>
+          <w:tblCellMar>
+            <w:top w:w="0" w:type="dxa"/>
+            <w:left w:w="108" w:type="dxa"/>
+            <w:bottom w:w="0" w:type="dxa"/>
+            <w:right w:w="108" w:type="dxa"/>
+          </w:tblCellMar>
+        </w:tblPrEx>
+        <w:tc>
+          <w:tcPr>
+            <w:tcW w:w="1418" w:type="dxa"/>
+            <w:vAlign w:val="center"/>
+          </w:tcPr>
+          <w:p>
+            <w:pPr>
+              <w:jc w:val="center"/>
+              <w:rPr>
+                <w:color w:val="000000"/>
+              </w:rPr>
+            </w:pPr>
+            <w:r>
+              <w:rPr>
+                <w:rFonts w:hint="default"/>
+                <w:color w:val="000000"/>
+                <w:lang w:val="ru"/>
+              </w:rPr>
+              <w:t/>
+            </w:r>
+          </w:p>
+        </w:tc>
+        <w:tc>
+          <w:tcPr>
+            <w:tcW w:w="1701" w:type="dxa"/>
+            <w:vAlign w:val="center"/>
+          </w:tcPr>
+          <w:p>
+            <w:pPr>
+              <w:rPr>
+                <w:color w:val="000000"/>
+                <w:lang w:val="en-US"/>
+              </w:rPr>
+            </w:pPr>
+            <w:r>
+              <w:rPr>
+                <w:rFonts w:hint="default"/>
+                <w:color w:val="000000"/>
+                <w:lang w:val="ru"/>
+              </w:rPr>
+              <w:t xml:space="preserve">Накопитель на жестком магнитном диске</w:t>
+            </w:r>
+          </w:p>
+        </w:tc>
+        <w:tc>
+          <w:tcPr>
+            <w:tcW w:w="2410" w:type="dxa"/>
+            <w:vAlign w:val="center"/>
+          </w:tcPr>
+          <w:p>
+            <w:pPr>
+              <w:rPr>
+                <w:color w:val="000000"/>
+              </w:rPr>
+            </w:pPr>
+            <w:r>
+              <w:rPr>
+                <w:rFonts w:hint="default"/>
+                <w:color w:val="000000"/>
+                <w:lang w:val="ru"/>
+              </w:rPr>
+              <w:t xml:space="preserve">Seagate Barracuda ST1000DM010</w:t>
+            </w:r>
+          </w:p>
+        </w:tc>
+        <w:tc>
+          <w:tcPr>
+            <w:tcW w:w="945" w:type="dxa"/>
+            <w:vAlign w:val="center"/>
+          </w:tcPr>
+          <w:p>
+            <w:pPr>
+              <w:jc w:val="center"/>
+              <w:rPr>
+                <w:color w:val="000000"/>
+              </w:rPr>
+            </w:pPr>
+            <w:r>
+              <w:rPr>
+                <w:rFonts w:hint="default"/>
+                <w:color w:val="000000"/>
+                <w:lang w:val="ru"/>
+              </w:rPr>
+              <w:t xml:space="preserve">1</w:t>
+            </w:r>
+          </w:p>
+        </w:tc>
+        <w:tc>
+          <w:tcPr>
+            <w:tcW w:w="2316" w:type="dxa"/>
+            <w:vAlign w:val="center"/>
+          </w:tcPr>
+          <w:p>
+            <w:pPr>
+              <w:jc w:val="center"/>
+              <w:rPr>
+                <w:color w:val="000000"/>
+              </w:rPr>
+            </w:pPr>
+            <w:r>
+              <w:rPr>
+                <w:rFonts w:hint="default" w:ascii="Calibri" w:hAnsi="Calibri" w:cs="Calibri"/>
+                <w:lang w:val="ru"/>
+              </w:rPr>
+              <w:t xml:space="preserve">ZN16W1R1</w:t>
+            </w:r>
+          </w:p>
+        </w:tc>
+        <w:tc>
+          <w:tcPr>
+            <w:tcW w:w="1097" w:type="dxa"/>
+            <w:vAlign w:val="center"/>
+          </w:tcPr>
+          <w:p>
+            <w:pPr>
+              <w:rPr>
+                <w:color w:val="000000"/>
+              </w:rPr>
+            </w:pPr>
+            <w:r>
+              <w:rPr>
+                <w:rFonts w:hint="default"/>
+                <w:color w:val="000000"/>
+                <w:lang w:val="ru"/>
+              </w:rPr>
+              <w:t/>
+            </w:r>
+          </w:p>
+        </w:tc>
+      </w:tr>
+      <w:tr>
+        <w:tblPrEx>
+          <w:tblBorders>
+            <w:top w:val="single" w:color="auto" w:sz="4" w:space="0"/>
+            <w:left w:val="single" w:color="auto" w:sz="4" w:space="0"/>
+            <w:bottom w:val="single" w:color="auto" w:sz="4" w:space="0"/>
+            <w:right w:val="single" w:color="auto" w:sz="4" w:space="0"/>
+            <w:insideH w:val="single" w:color="auto" w:sz="4" w:space="0"/>
+            <w:insideV w:val="single" w:color="auto" w:sz="4" w:space="0"/>
+          </w:tblBorders>
+          <w:tblLayout w:type="fixed"/>
+          <w:tblCellMar>
+            <w:top w:w="0" w:type="dxa"/>
+            <w:left w:w="108" w:type="dxa"/>
+            <w:bottom w:w="0" w:type="dxa"/>
+            <w:right w:w="108" w:type="dxa"/>
+          </w:tblCellMar>
+        </w:tblPrEx>
+        <w:tc>
+          <w:tcPr>
+            <w:tcW w:w="1418" w:type="dxa"/>
+            <w:vAlign w:val="center"/>
+          </w:tcPr>
+          <w:p>
+            <w:pPr>
+              <w:jc w:val="center"/>
+              <w:rPr>
+                <w:color w:val="000000"/>
+              </w:rPr>
+            </w:pPr>
+            <w:r>
+              <w:rPr>
+                <w:rFonts w:hint="default"/>
+                <w:color w:val="000000"/>
+                <w:lang w:val="ru"/>
+              </w:rPr>
+              <w:t/>
+            </w:r>
+          </w:p>
+        </w:tc>
+        <w:tc>
+          <w:tcPr>
+            <w:tcW w:w="1701" w:type="dxa"/>
+            <w:vAlign w:val="center"/>
+          </w:tcPr>
+          <w:p>
+            <w:pPr>
+              <w:rPr>
+                <w:color w:val="000000"/>
+                <w:lang w:val="en-US"/>
+              </w:rPr>
+            </w:pPr>
+            <w:r>
+              <w:rPr>
+                <w:rFonts w:hint="default"/>
+                <w:color w:val="000000"/>
+                <w:lang w:val="ru"/>
+              </w:rPr>
+              <w:t xml:space="preserve">Корзина для НЖМД</w:t>
+            </w:r>
+          </w:p>
+        </w:tc>
+        <w:tc>
+          <w:tcPr>
+            <w:tcW w:w="2410" w:type="dxa"/>
+            <w:vAlign w:val="center"/>
+          </w:tcPr>
+          <w:p>
+            <w:pPr>
+              <w:rPr>
+                <w:color w:val="000000"/>
+              </w:rPr>
+            </w:pPr>
+            <w:r>
+              <w:rPr>
+                <w:rFonts w:hint="default"/>
+                <w:color w:val="000000"/>
+                <w:lang w:val="ru"/>
+              </w:rPr>
+              <w:t xml:space="preserve">Chenbro SK31101T3</w:t>
+            </w:r>
+          </w:p>
+        </w:tc>
+        <w:tc>
+          <w:tcPr>
+            <w:tcW w:w="945" w:type="dxa"/>
+            <w:vAlign w:val="center"/>
+          </w:tcPr>
+          <w:p>
+            <w:pPr>
+              <w:jc w:val="center"/>
+              <w:rPr>
+                <w:color w:val="000000"/>
+              </w:rPr>
+            </w:pPr>
+            <w:r>
+              <w:rPr>
+                <w:rFonts w:hint="default"/>
+                <w:color w:val="000000"/>
+                <w:lang w:val="ru"/>
+              </w:rPr>
+              <w:t xml:space="preserve">1</w:t>
+            </w:r>
+          </w:p>
+        </w:tc>
+        <w:tc>
+          <w:tcPr>
+            <w:tcW w:w="2316" w:type="dxa"/>
+            <w:vAlign w:val="center"/>
+          </w:tcPr>
+          <w:p>
+            <w:pPr>
+              <w:jc w:val="center"/>
+              <w:rPr>
+                <w:color w:val="000000"/>
+              </w:rPr>
+            </w:pPr>
+            <w:r>
+              <w:rPr>
+                <w:rFonts w:hint="default" w:ascii="Calibri" w:hAnsi="Calibri" w:cs="Calibri"/>
+                <w:lang w:val="ru"/>
+              </w:rPr>
+              <w:t xml:space="preserve">18491053110300434</w:t>
+            </w:r>
+          </w:p>
+        </w:tc>
+        <w:tc>
+          <w:tcPr>
+            <w:tcW w:w="1097" w:type="dxa"/>
+            <w:vAlign w:val="center"/>
+          </w:tcPr>
+          <w:p>
+            <w:pPr>
+              <w:rPr>
+                <w:color w:val="000000"/>
+              </w:rPr>
+            </w:pPr>
+            <w:r>
+              <w:rPr>
+                <w:rFonts w:hint="default"/>
+                <w:color w:val="000000"/>
+                <w:lang w:val="ru"/>
+              </w:rPr>
+              <w:t/>
+            </w:r>
+          </w:p>
+        </w:tc>
+      </w:tr>
+      <w:tr>
+        <w:tblPrEx>
+          <w:tblBorders>
+            <w:top w:val="single" w:color="auto" w:sz="4" w:space="0"/>
+            <w:left w:val="single" w:color="auto" w:sz="4" w:space="0"/>
+            <w:bottom w:val="single" w:color="auto" w:sz="4" w:space="0"/>
+            <w:right w:val="single" w:color="auto" w:sz="4" w:space="0"/>
+            <w:insideH w:val="single" w:color="auto" w:sz="4" w:space="0"/>
+            <w:insideV w:val="single" w:color="auto" w:sz="4" w:space="0"/>
+          </w:tblBorders>
+          <w:tblLayout w:type="fixed"/>
+          <w:tblCellMar>
+            <w:top w:w="0" w:type="dxa"/>
+            <w:left w:w="108" w:type="dxa"/>
+            <w:bottom w:w="0" w:type="dxa"/>
+            <w:right w:w="108" w:type="dxa"/>
+          </w:tblCellMar>
+        </w:tblPrEx>
+        <w:tc>
+          <w:tcPr>
+            <w:tcW w:w="1418" w:type="dxa"/>
+            <w:vAlign w:val="center"/>
+          </w:tcPr>
+          <w:p>
+            <w:pPr>
+              <w:jc w:val="center"/>
+              <w:rPr>
+                <w:color w:val="000000"/>
+              </w:rPr>
+            </w:pPr>
+            <w:r>
+              <w:rPr>
+                <w:rFonts w:hint="default"/>
+                <w:color w:val="000000"/>
+                <w:lang w:val="ru"/>
+              </w:rPr>
+              <w:t/>
+            </w:r>
+          </w:p>
+        </w:tc>
+        <w:tc>
+          <w:tcPr>
+            <w:tcW w:w="1701" w:type="dxa"/>
+            <w:vAlign w:val="center"/>
+          </w:tcPr>
+          <w:p>
+            <w:pPr>
+              <w:rPr>
+                <w:color w:val="000000"/>
+                <w:lang w:val="en-US"/>
+              </w:rPr>
+            </w:pPr>
+            <w:r>
+              <w:rPr>
+                <w:rFonts w:hint="default"/>
+                <w:color w:val="000000"/>
+                <w:lang w:val="ru"/>
+              </w:rPr>
+              <w:t xml:space="preserve">Оптический привод</w:t>
+            </w:r>
+          </w:p>
+        </w:tc>
+        <w:tc>
+          <w:tcPr>
+            <w:tcW w:w="2410" w:type="dxa"/>
+            <w:vAlign w:val="center"/>
+          </w:tcPr>
+          <w:p>
+            <w:pPr>
+              <w:rPr>
+                <w:color w:val="000000"/>
+              </w:rPr>
+            </w:pPr>
+            <w:r>
+              <w:rPr>
+                <w:rFonts w:hint="default"/>
+                <w:color w:val="000000"/>
+                <w:lang w:val="ru"/>
+              </w:rPr>
+              <w:t xml:space="preserve">Lite-On Ihas122-14 FU</w:t>
+            </w:r>
+          </w:p>
+        </w:tc>
+        <w:tc>
+          <w:tcPr>
+            <w:tcW w:w="945" w:type="dxa"/>
+            <w:vAlign w:val="center"/>
+          </w:tcPr>
+          <w:p>
+            <w:pPr>
+              <w:jc w:val="center"/>
+              <w:rPr>
+                <w:color w:val="000000"/>
+              </w:rPr>
+            </w:pPr>
+            <w:r>
+              <w:rPr>
+                <w:rFonts w:hint="default"/>
+                <w:color w:val="000000"/>
+                <w:lang w:val="ru"/>
+              </w:rPr>
+              <w:t xml:space="preserve">1</w:t>
+            </w:r>
+          </w:p>
+        </w:tc>
+        <w:tc>
+          <w:tcPr>
+            <w:tcW w:w="2316" w:type="dxa"/>
+            <w:vAlign w:val="center"/>
+          </w:tcPr>
+          <w:p>
+            <w:pPr>
+              <w:jc w:val="center"/>
+              <w:rPr>
+                <w:color w:val="000000"/>
+              </w:rPr>
+            </w:pPr>
+            <w:r>
+              <w:rPr>
+                <w:rFonts w:hint="default" w:ascii="Calibri" w:hAnsi="Calibri" w:cs="Calibri"/>
+                <w:lang w:val="ru"/>
+              </w:rPr>
+              <w:t xml:space="preserve">2F8904504372 3743522551</w:t>
+            </w:r>
+          </w:p>
+        </w:tc>
+        <w:tc>
+          <w:tcPr>
+            <w:tcW w:w="1097" w:type="dxa"/>
+            <w:vAlign w:val="center"/>
+          </w:tcPr>
+          <w:p>
+            <w:pPr>
+              <w:rPr>
+                <w:color w:val="000000"/>
+              </w:rPr>
+            </w:pPr>
+            <w:r>
+              <w:rPr>
+                <w:rFonts w:hint="default"/>
+                <w:color w:val="000000"/>
+                <w:lang w:val="ru"/>
+              </w:rPr>
+              <w:t/>
+            </w:r>
+          </w:p>
+        </w:tc>
+      </w:tr>
+      <w:tr>
+        <w:tblPrEx>
+          <w:tblBorders>
+            <w:top w:val="single" w:color="auto" w:sz="4" w:space="0"/>
+            <w:left w:val="single" w:color="auto" w:sz="4" w:space="0"/>
+            <w:bottom w:val="single" w:color="auto" w:sz="4" w:space="0"/>
+            <w:right w:val="single" w:color="auto" w:sz="4" w:space="0"/>
+            <w:insideH w:val="single" w:color="auto" w:sz="4" w:space="0"/>
+            <w:insideV w:val="single" w:color="auto" w:sz="4" w:space="0"/>
+          </w:tblBorders>
+          <w:tblLayout w:type="fixed"/>
+          <w:tblCellMar>
+            <w:top w:w="0" w:type="dxa"/>
+            <w:left w:w="108" w:type="dxa"/>
+            <w:bottom w:w="0" w:type="dxa"/>
+            <w:right w:w="108" w:type="dxa"/>
+          </w:tblCellMar>
+        </w:tblPrEx>
+        <w:tc>
+          <w:tcPr>
+            <w:tcW w:w="1418" w:type="dxa"/>
+            <w:vAlign w:val="center"/>
+          </w:tcPr>
+          <w:p>
+            <w:pPr>
+              <w:jc w:val="center"/>
+              <w:rPr>
+                <w:color w:val="000000"/>
+              </w:rPr>
+            </w:pPr>
+            <w:r>
+              <w:rPr>
+                <w:rFonts w:hint="default"/>
+                <w:color w:val="000000"/>
+                <w:lang w:val="ru"/>
+              </w:rPr>
+              <w:t/>
+            </w:r>
+          </w:p>
+        </w:tc>
+        <w:tc>
+          <w:tcPr>
+            <w:tcW w:w="1701" w:type="dxa"/>
+            <w:vAlign w:val="center"/>
+          </w:tcPr>
+          <w:p>
+            <w:pPr>
+              <w:rPr>
+                <w:color w:val="000000"/>
+                <w:lang w:val="en-US"/>
+              </w:rPr>
+            </w:pPr>
+            <w:r>
+              <w:rPr>
+                <w:rFonts w:hint="default"/>
+                <w:color w:val="000000"/>
+                <w:lang w:val="ru"/>
+              </w:rPr>
+              <w:t xml:space="preserve">Видеокарта</w:t>
+            </w:r>
+          </w:p>
+        </w:tc>
+        <w:tc>
+          <w:tcPr>
+            <w:tcW w:w="2410" w:type="dxa"/>
+            <w:vAlign w:val="center"/>
+          </w:tcPr>
+          <w:p>
+            <w:pPr>
+              <w:rPr>
+                <w:color w:val="000000"/>
+              </w:rPr>
+            </w:pPr>
+            <w:r>
+              <w:rPr>
+                <w:rFonts w:hint="default"/>
+                <w:color w:val="000000"/>
+                <w:lang w:val="ru"/>
+              </w:rPr>
+              <w:t xml:space="preserve">Asus GeForce GT 730</w:t>
+            </w:r>
+          </w:p>
+        </w:tc>
+        <w:tc>
+          <w:tcPr>
+            <w:tcW w:w="945" w:type="dxa"/>
+            <w:vAlign w:val="center"/>
+          </w:tcPr>
+          <w:p>
+            <w:pPr>
+              <w:jc w:val="center"/>
+              <w:rPr>
+                <w:color w:val="000000"/>
+              </w:rPr>
+            </w:pPr>
+            <w:r>
+              <w:rPr>
+                <w:rFonts w:hint="default"/>
+                <w:color w:val="000000"/>
+                <w:lang w:val="ru"/>
+              </w:rPr>
+              <w:t xml:space="preserve">1</w:t>
+            </w:r>
+          </w:p>
+        </w:tc>
+        <w:tc>
+          <w:tcPr>
+            <w:tcW w:w="2316" w:type="dxa"/>
+            <w:vAlign w:val="center"/>
+          </w:tcPr>
+          <w:p>
+            <w:pPr>
+              <w:jc w:val="center"/>
+              <w:rPr>
+                <w:color w:val="000000"/>
+              </w:rPr>
+            </w:pPr>
+            <w:r>
+              <w:rPr>
+                <w:rFonts w:hint="default" w:ascii="Calibri" w:hAnsi="Calibri" w:cs="Calibri"/>
+                <w:lang w:val="ru"/>
+              </w:rPr>
+              <w:t xml:space="preserve">SN185241022515</w:t>
+            </w:r>
+          </w:p>
+        </w:tc>
+        <w:tc>
+          <w:tcPr>
+            <w:tcW w:w="1097" w:type="dxa"/>
+            <w:vAlign w:val="center"/>
+          </w:tcPr>
+          <w:p>
+            <w:pPr>
+              <w:rPr>
+                <w:color w:val="000000"/>
+              </w:rPr>
+            </w:pPr>
+            <w:r>
+              <w:rPr>
+                <w:rFonts w:hint="default"/>
+                <w:color w:val="000000"/>
+                <w:lang w:val="ru"/>
+              </w:rPr>
+              <w:t/>
+            </w:r>
+          </w:p>
+        </w:tc>
+      </w:tr>
+      <w:tr>
+        <w:tblPrEx>
+          <w:tblBorders>
+            <w:top w:val="single" w:color="auto" w:sz="4" w:space="0"/>
+            <w:left w:val="single" w:color="auto" w:sz="4" w:space="0"/>
+            <w:bottom w:val="single" w:color="auto" w:sz="4" w:space="0"/>
+            <w:right w:val="single" w:color="auto" w:sz="4" w:space="0"/>
+            <w:insideH w:val="single" w:color="auto" w:sz="4" w:space="0"/>
+            <w:insideV w:val="single" w:color="auto" w:sz="4" w:space="0"/>
+          </w:tblBorders>
+          <w:tblLayout w:type="fixed"/>
+          <w:tblCellMar>
+            <w:top w:w="0" w:type="dxa"/>
+            <w:left w:w="108" w:type="dxa"/>
+            <w:bottom w:w="0" w:type="dxa"/>
+            <w:right w:w="108" w:type="dxa"/>
+          </w:tblCellMar>
+        </w:tblPrEx>
+        <w:tc>
+          <w:tcPr>
+            <w:tcW w:w="1418" w:type="dxa"/>
+            <w:vAlign w:val="center"/>
+          </w:tcPr>
+          <w:p>
+            <w:pPr>
+              <w:jc w:val="center"/>
+              <w:rPr>
+                <w:color w:val="000000"/>
+              </w:rPr>
+            </w:pPr>
+            <w:r>
+              <w:rPr>
+                <w:rFonts w:hint="default"/>
+                <w:color w:val="000000"/>
+                <w:lang w:val="ru"/>
+              </w:rPr>
+              <w:t xml:space="preserve">ФДШИ. 468353.020</w:t>
+            </w:r>
+          </w:p>
+        </w:tc>
+        <w:tc>
+          <w:tcPr>
+            <w:tcW w:w="1701" w:type="dxa"/>
+            <w:vAlign w:val="center"/>
+          </w:tcPr>
+          <w:p>
+            <w:pPr>
+              <w:rPr>
+                <w:color w:val="000000"/>
+                <w:lang w:val="en-US"/>
+              </w:rPr>
+            </w:pPr>
+            <w:r>
+              <w:rPr>
+                <w:rFonts w:hint="default"/>
+                <w:color w:val="000000"/>
+                <w:lang w:val="ru"/>
+              </w:rPr>
+              <w:t xml:space="preserve">Контроллер СЗИ10 PCI Express</w:t>
+            </w:r>
+          </w:p>
+        </w:tc>
+        <w:tc>
+          <w:tcPr>
+            <w:tcW w:w="2410" w:type="dxa"/>
+            <w:vAlign w:val="center"/>
+          </w:tcPr>
+          <w:p>
+            <w:pPr>
+              <w:rPr>
+                <w:color w:val="000000"/>
+              </w:rPr>
+            </w:pPr>
+            <w:r>
+              <w:rPr>
+                <w:rFonts w:hint="default"/>
+                <w:color w:val="000000"/>
+                <w:lang w:val="ru"/>
+              </w:rPr>
+              <w:t xml:space="preserve">"Тверца-2"</w:t>
+            </w:r>
+          </w:p>
+        </w:tc>
+        <w:tc>
+          <w:tcPr>
+            <w:tcW w:w="945" w:type="dxa"/>
+            <w:vAlign w:val="center"/>
+          </w:tcPr>
+          <w:p>
+            <w:pPr>
+              <w:jc w:val="center"/>
+              <w:rPr>
+                <w:color w:val="000000"/>
+              </w:rPr>
+            </w:pPr>
+            <w:r>
+              <w:rPr>
+                <w:rFonts w:hint="default"/>
+                <w:color w:val="000000"/>
+                <w:lang w:val="ru"/>
+              </w:rPr>
+              <w:t xml:space="preserve">1</w:t>
+            </w:r>
+          </w:p>
+        </w:tc>
+        <w:tc>
+          <w:tcPr>
+            <w:tcW w:w="2316" w:type="dxa"/>
+            <w:vAlign w:val="center"/>
+          </w:tcPr>
+          <w:p>
+            <w:pPr>
+              <w:jc w:val="center"/>
+              <w:rPr>
+                <w:color w:val="000000"/>
+              </w:rPr>
+            </w:pPr>
+            <w:r>
+              <w:rPr>
+                <w:rFonts w:hint="default" w:ascii="Calibri" w:hAnsi="Calibri" w:cs="Calibri"/>
+                <w:lang w:val="ru"/>
+              </w:rPr>
+              <w:t xml:space="preserve">1D1169</w:t>
+            </w:r>
+          </w:p>
+        </w:tc>
+        <w:tc>
+          <w:tcPr>
+            <w:tcW w:w="1097" w:type="dxa"/>
+            <w:vAlign w:val="center"/>
+          </w:tcPr>
+          <w:p>
+            <w:pPr>
+              <w:rPr>
+                <w:color w:val="000000"/>
+              </w:rPr>
+            </w:pPr>
+            <w:r>
+              <w:rPr>
+                <w:rFonts w:hint="default"/>
+                <w:color w:val="000000"/>
+                <w:lang w:val="ru"/>
+              </w:rPr>
+              <w:t/>
+            </w:r>
+          </w:p>
+        </w:tc>
+      </w:tr>
     </w:tbl>
     <w:p>
       <w:pPr>
@@ -6384,7 +8652,7 @@
           <w:u w:val="single"/>
           <w:lang w:val="ru"/>
         </w:rPr>
-        <w:t xml:space="preserve">1909-226-ЗИП</w:t>
+        <w:t xml:space="preserve">1907-049-0800</w:t>
       </w:r>
       <w:r>
         <w:rPr>
@@ -6558,7 +8826,7 @@
           <w:u w:val="single"/>
           <w:lang w:val="ru"/>
         </w:rPr>
-        <w:t xml:space="preserve">1909-226-ЗИП</w:t>
+        <w:t xml:space="preserve">1907-049-0800</w:t>
       </w:r>
       <w:r>
         <w:t xml:space="preserve"> в составе, приведенном в разделе 4 настоящего паспорта, изготовлена и принята в соответствии с обязательными требованиями государственных стандартов, техническими условиями ТУ 4013-001-00230757-2009 и признана годной для эксплуатации.</w:t>

</xml_diff>

<commit_message>
request session part for pki, apkzi
</commit_message>
<xml_diff>
--- a/public/docx/output.docx
+++ b/public/docx/output.docx
@@ -46,7 +46,7 @@
           <w:sz w:val="24"/>
           <w:lang w:val="ru"/>
         </w:rPr>
-        <w:t xml:space="preserve">466219.001</w:t>
+        <w:t xml:space="preserve">54234</w:t>
       </w:r>
       <w:r>
         <w:rPr>
@@ -265,7 +265,7 @@
           <w:sz w:val="24"/>
           <w:lang w:val="ru"/>
         </w:rPr>
-        <w:t xml:space="preserve">466219.001</w:t>
+        <w:t xml:space="preserve">54234</w:t>
       </w:r>
       <w:r>
         <w:rPr>
@@ -1576,7 +1576,7 @@
           <w:sz w:val="24"/>
           <w:lang w:val="ru"/>
         </w:rPr>
-        <w:t xml:space="preserve">466219.001</w:t>
+        <w:t xml:space="preserve">54234</w:t>
       </w:r>
       <w:r>
         <w:rPr>
@@ -1618,7 +1618,7 @@
           <w:u w:val="single"/>
           <w:lang w:val="ru"/>
         </w:rPr>
-        <w:t xml:space="preserve">1910-227-1040</w:t>
+        <w:t xml:space="preserve">1910-227-1050</w:t>
       </w:r>
       <w:r>
         <w:rPr/>
@@ -3516,7 +3516,7 @@
           <w:sz w:val="24"/>
           <w:lang w:val="ru"/>
         </w:rPr>
-        <w:t xml:space="preserve">466219.001</w:t>
+        <w:t xml:space="preserve">54234</w:t>
       </w:r>
       <w:r>
         <w:rPr>
@@ -4061,7 +4061,7 @@
           <w:sz w:val="24"/>
           <w:lang w:val="ru"/>
         </w:rPr>
-        <w:t xml:space="preserve">466219.001</w:t>
+        <w:t xml:space="preserve">54234</w:t>
       </w:r>
       <w:r>
         <w:rPr>
@@ -5644,7 +5644,7 @@
                 <w:color w:val="000000"/>
                 <w:lang w:val="ru"/>
               </w:rPr>
-              <w:t xml:space="preserve">ФДШИ. 466219.002-01</w:t>
+              <w:t/>
             </w:r>
           </w:p>
         </w:tc>
@@ -5771,7 +5771,7 @@
                 <w:rFonts w:cs="Calibri" w:ascii="Times New Roman" w:hAnsi="Times New Roman"/>
                 <w:lang w:val="ru"/>
               </w:rPr>
-              <w:t xml:space="preserve">1910-227-1040</w:t>
+              <w:t xml:space="preserve">1910-227-1050</w:t>
             </w:r>
           </w:p>
         </w:tc>
@@ -5803,7 +5803,7 @@
                 <w:color w:val="000000"/>
                 <w:lang w:val="ru"/>
               </w:rPr>
-              <w:t/>
+              <w:t xml:space="preserve">с кабелем питания</w:t>
             </w:r>
           </w:p>
         </w:tc>
@@ -5902,7 +5902,7 @@
                 <w:color w:val="000000"/>
                 <w:lang w:val="ru"/>
               </w:rPr>
-              <w:t xml:space="preserve">Logitech K120</w:t>
+              <w:t/>
             </w:r>
           </w:p>
         </w:tc>
@@ -5965,7 +5965,7 @@
                 <w:rFonts w:cs="Calibri" w:ascii="Times New Roman" w:hAnsi="Times New Roman"/>
                 <w:lang w:val="ru"/>
               </w:rPr>
-              <w:t xml:space="preserve">1918MR1079B8</w:t>
+              <w:t/>
             </w:r>
           </w:p>
         </w:tc>
@@ -6096,7 +6096,7 @@
                 <w:color w:val="000000"/>
                 <w:lang w:val="ru"/>
               </w:rPr>
-              <w:t xml:space="preserve">Logitech M105</w:t>
+              <w:t/>
             </w:r>
           </w:p>
         </w:tc>
@@ -6159,7 +6159,7 @@
                 <w:rFonts w:cs="Calibri" w:ascii="Times New Roman" w:hAnsi="Times New Roman"/>
                 <w:lang w:val="ru"/>
               </w:rPr>
-              <w:t xml:space="preserve">1924HS05PSX8</w:t>
+              <w:t/>
             </w:r>
           </w:p>
         </w:tc>
@@ -6290,7 +6290,7 @@
                 <w:color w:val="000000"/>
                 <w:lang w:val="ru"/>
               </w:rPr>
-              <w:t xml:space="preserve">Dell U2412Mc</w:t>
+              <w:t/>
             </w:r>
           </w:p>
         </w:tc>
@@ -6353,7 +6353,7 @@
                 <w:rFonts w:cs="Calibri" w:ascii="Times New Roman" w:hAnsi="Times New Roman"/>
                 <w:lang w:val="ru"/>
               </w:rPr>
-              <w:t xml:space="preserve">CN-00C0V4-TV100-91N-0BHS-A08</w:t>
+              <w:t/>
             </w:r>
           </w:p>
         </w:tc>
@@ -6484,7 +6484,7 @@
                 <w:color w:val="000000"/>
                 <w:lang w:val="ru"/>
               </w:rPr>
-              <w:t xml:space="preserve">Dell U2412Mc</w:t>
+              <w:t/>
             </w:r>
           </w:p>
         </w:tc>
@@ -6547,7 +6547,7 @@
                 <w:rFonts w:cs="Calibri" w:ascii="Times New Roman" w:hAnsi="Times New Roman"/>
                 <w:lang w:val="ru"/>
               </w:rPr>
-              <w:t xml:space="preserve">CN-00C0V4-TV100-91N-0B2S-A08</w:t>
+              <w:t/>
             </w:r>
           </w:p>
         </w:tc>
@@ -6678,7 +6678,7 @@
                 <w:color w:val="000000"/>
                 <w:lang w:val="ru"/>
               </w:rPr>
-              <w:t xml:space="preserve">APC Back-UPS ES  BE700G-RS 405Вт</w:t>
+              <w:t/>
             </w:r>
           </w:p>
         </w:tc>
@@ -6741,7 +6741,7 @@
                 <w:rFonts w:cs="Calibri" w:ascii="Times New Roman" w:hAnsi="Times New Roman"/>
                 <w:lang w:val="ru"/>
               </w:rPr>
-              <w:t xml:space="preserve">5B1912T19064</w:t>
+              <w:t/>
             </w:r>
           </w:p>
         </w:tc>
@@ -6840,7 +6840,7 @@
                 <w:color w:val="000000"/>
                 <w:lang w:val="ru"/>
               </w:rPr>
-              <w:t xml:space="preserve">Колонки </w:t>
+              <w:t xml:space="preserve">Сетевой фильтр</w:t>
             </w:r>
           </w:p>
         </w:tc>
@@ -6872,7 +6872,7 @@
                 <w:color w:val="000000"/>
                 <w:lang w:val="ru"/>
               </w:rPr>
-              <w:t xml:space="preserve">SVEN 230</w:t>
+              <w:t/>
             </w:r>
           </w:p>
         </w:tc>
@@ -6935,7 +6935,7 @@
                 <w:rFonts w:cs="Calibri" w:ascii="Times New Roman" w:hAnsi="Times New Roman"/>
                 <w:lang w:val="ru"/>
               </w:rPr>
-              <w:t xml:space="preserve">SV1906TN01947</w:t>
+              <w:t xml:space="preserve">1910-227-1050</w:t>
             </w:r>
           </w:p>
         </w:tc>
@@ -7034,7 +7034,7 @@
                 <w:color w:val="000000"/>
                 <w:lang w:val="ru"/>
               </w:rPr>
-              <w:t xml:space="preserve">Лазерное МФУ</w:t>
+              <w:t xml:space="preserve">Гарнитура</w:t>
             </w:r>
           </w:p>
         </w:tc>
@@ -7066,7 +7066,7 @@
                 <w:color w:val="000000"/>
                 <w:lang w:val="ru"/>
               </w:rPr>
-              <w:t xml:space="preserve">HP LaserJet Pro MFP M132a</w:t>
+              <w:t/>
             </w:r>
           </w:p>
         </w:tc>
@@ -7129,7 +7129,7 @@
                 <w:rFonts w:cs="Calibri" w:ascii="Times New Roman" w:hAnsi="Times New Roman"/>
                 <w:lang w:val="ru"/>
               </w:rPr>
-              <w:t xml:space="preserve">VNFPN32588</w:t>
+              <w:t xml:space="preserve">1910-227-1050</w:t>
             </w:r>
           </w:p>
         </w:tc>
@@ -7228,7 +7228,7 @@
                 <w:color w:val="000000"/>
                 <w:lang w:val="ru"/>
               </w:rPr>
-              <w:t xml:space="preserve">Экран для проектора</w:t>
+              <w:t xml:space="preserve">АПКЗИ</w:t>
             </w:r>
           </w:p>
         </w:tc>
@@ -7260,7 +7260,7 @@
                 <w:color w:val="000000"/>
                 <w:lang w:val="ru"/>
               </w:rPr>
-              <w:t xml:space="preserve">Cactus CS-PSM-152X203</w:t>
+              <w:t xml:space="preserve">Н/Д</w:t>
             </w:r>
           </w:p>
         </w:tc>
@@ -7323,783 +7323,7 @@
                 <w:rFonts w:cs="Calibri" w:ascii="Times New Roman" w:hAnsi="Times New Roman"/>
                 <w:lang w:val="ru"/>
               </w:rPr>
-              <w:t xml:space="preserve">YM1821345</w:t>
-            </w:r>
-          </w:p>
-        </w:tc>
-        <w:tc>
-          <w:tcPr>
-            <w:tcW w:w="1453" w:type="dxa"/>
-            <w:gridSpan w:val="2"/>
-            <w:tcBorders>
-              <w:top w:val="single" w:sz="4" w:space="0" w:color="000000"/>
-              <w:left w:val="single" w:sz="4" w:space="0" w:color="000000"/>
-              <w:bottom w:val="single" w:sz="4" w:space="0" w:color="000000"/>
-              <w:right w:val="single" w:sz="4" w:space="0" w:color="000000"/>
-            </w:tcBorders>
-            <w:shd w:fill="auto" w:val="clear"/>
-            <w:vAlign w:val="center"/>
-          </w:tcPr>
-          <w:p>
-            <w:pPr>
-              <w:pStyle w:val="Normal"/>
-              <w:bidi w:val="0"/>
-              <w:jc w:val="left"/>
-              <w:rPr>
-                <w:color w:val="000000"/>
-                <w:lang w:val="ru"/>
-              </w:rPr>
-            </w:pPr>
-            <w:r>
-              <w:rPr>
-                <w:color w:val="000000"/>
-                <w:lang w:val="ru"/>
-              </w:rPr>
               <w:t/>
-            </w:r>
-          </w:p>
-        </w:tc>
-      </w:tr>
-      <w:tr>
-        <w:trPr/>
-        <w:tc>
-          <w:tcPr>
-            <w:tcW w:w="1841" w:type="dxa"/>
-            <w:gridSpan w:val="3"/>
-            <w:tcBorders>
-              <w:top w:val="single" w:sz="4" w:space="0" w:color="000000"/>
-              <w:left w:val="single" w:sz="4" w:space="0" w:color="000000"/>
-              <w:bottom w:val="single" w:sz="4" w:space="0" w:color="000000"/>
-              <w:right w:val="single" w:sz="4" w:space="0" w:color="000000"/>
-            </w:tcBorders>
-            <w:shd w:fill="auto" w:val="clear"/>
-            <w:vAlign w:val="center"/>
-          </w:tcPr>
-          <w:p>
-            <w:pPr>
-              <w:pStyle w:val="Normal"/>
-              <w:bidi w:val="0"/>
-              <w:jc w:val="center"/>
-              <w:rPr>
-                <w:color w:val="000000"/>
-                <w:lang w:val="ru"/>
-              </w:rPr>
-            </w:pPr>
-            <w:r>
-              <w:rPr>
-                <w:color w:val="000000"/>
-                <w:lang w:val="ru"/>
-              </w:rPr>
-              <w:t/>
-            </w:r>
-          </w:p>
-        </w:tc>
-        <w:tc>
-          <w:tcPr>
-            <w:tcW w:w="1780" w:type="dxa"/>
-            <w:gridSpan w:val="2"/>
-            <w:tcBorders>
-              <w:top w:val="single" w:sz="4" w:space="0" w:color="000000"/>
-              <w:left w:val="single" w:sz="4" w:space="0" w:color="000000"/>
-              <w:bottom w:val="single" w:sz="4" w:space="0" w:color="000000"/>
-              <w:right w:val="single" w:sz="4" w:space="0" w:color="000000"/>
-            </w:tcBorders>
-            <w:shd w:fill="auto" w:val="clear"/>
-            <w:vAlign w:val="center"/>
-          </w:tcPr>
-          <w:p>
-            <w:pPr>
-              <w:pStyle w:val="Normal"/>
-              <w:bidi w:val="0"/>
-              <w:jc w:val="left"/>
-              <w:rPr>
-                <w:color w:val="000000"/>
-                <w:lang w:val="ru"/>
-              </w:rPr>
-            </w:pPr>
-            <w:r>
-              <w:rPr>
-                <w:color w:val="000000"/>
-                <w:lang w:val="ru"/>
-              </w:rPr>
-              <w:t xml:space="preserve">Проектор</w:t>
-            </w:r>
-          </w:p>
-        </w:tc>
-        <w:tc>
-          <w:tcPr>
-            <w:tcW w:w="2142" w:type="dxa"/>
-            <w:gridSpan w:val="2"/>
-            <w:tcBorders>
-              <w:top w:val="single" w:sz="4" w:space="0" w:color="000000"/>
-              <w:left w:val="single" w:sz="4" w:space="0" w:color="000000"/>
-              <w:bottom w:val="single" w:sz="4" w:space="0" w:color="000000"/>
-              <w:right w:val="single" w:sz="4" w:space="0" w:color="000000"/>
-            </w:tcBorders>
-            <w:shd w:fill="auto" w:val="clear"/>
-            <w:vAlign w:val="center"/>
-          </w:tcPr>
-          <w:p>
-            <w:pPr>
-              <w:pStyle w:val="Normal"/>
-              <w:bidi w:val="0"/>
-              <w:jc w:val="left"/>
-              <w:rPr>
-                <w:color w:val="000000"/>
-                <w:lang w:val="ru"/>
-              </w:rPr>
-            </w:pPr>
-            <w:r>
-              <w:rPr>
-                <w:color w:val="000000"/>
-                <w:lang w:val="ru"/>
-              </w:rPr>
-              <w:t xml:space="preserve">NEC ME301X</w:t>
-            </w:r>
-          </w:p>
-        </w:tc>
-        <w:tc>
-          <w:tcPr>
-            <w:tcW w:w="636" w:type="dxa"/>
-            <w:tcBorders>
-              <w:top w:val="single" w:sz="4" w:space="0" w:color="000000"/>
-              <w:left w:val="single" w:sz="4" w:space="0" w:color="000000"/>
-              <w:bottom w:val="single" w:sz="4" w:space="0" w:color="000000"/>
-              <w:right w:val="single" w:sz="4" w:space="0" w:color="000000"/>
-            </w:tcBorders>
-            <w:shd w:fill="auto" w:val="clear"/>
-            <w:vAlign w:val="center"/>
-          </w:tcPr>
-          <w:p>
-            <w:pPr>
-              <w:pStyle w:val="Normal"/>
-              <w:bidi w:val="0"/>
-              <w:jc w:val="center"/>
-              <w:rPr>
-                <w:color w:val="000000"/>
-                <w:lang w:val="ru"/>
-              </w:rPr>
-            </w:pPr>
-            <w:r>
-              <w:rPr>
-                <w:color w:val="000000"/>
-                <w:lang w:val="ru"/>
-              </w:rPr>
-              <w:t xml:space="preserve">1</w:t>
-            </w:r>
-          </w:p>
-        </w:tc>
-        <w:tc>
-          <w:tcPr>
-            <w:tcW w:w="2323" w:type="dxa"/>
-            <w:gridSpan w:val="3"/>
-            <w:tcBorders>
-              <w:top w:val="single" w:sz="4" w:space="0" w:color="000000"/>
-              <w:left w:val="single" w:sz="4" w:space="0" w:color="000000"/>
-              <w:bottom w:val="single" w:sz="4" w:space="0" w:color="000000"/>
-              <w:right w:val="single" w:sz="4" w:space="0" w:color="000000"/>
-            </w:tcBorders>
-            <w:shd w:fill="auto" w:val="clear"/>
-            <w:vAlign w:val="center"/>
-          </w:tcPr>
-          <w:p>
-            <w:pPr>
-              <w:pStyle w:val="Normal"/>
-              <w:bidi w:val="0"/>
-              <w:jc w:val="center"/>
-              <w:rPr>
-                <w:rFonts w:ascii="Calibri" w:hAnsi="Calibri" w:cs="Calibri"/>
-                <w:lang w:val="ru"/>
-              </w:rPr>
-            </w:pPr>
-            <w:r>
-              <w:rPr>
-                <w:rFonts w:cs="Calibri" w:ascii="Times New Roman" w:hAnsi="Times New Roman"/>
-                <w:lang w:val="ru"/>
-              </w:rPr>
-              <w:t xml:space="preserve">8Z40132TG</w:t>
-            </w:r>
-          </w:p>
-        </w:tc>
-        <w:tc>
-          <w:tcPr>
-            <w:tcW w:w="1453" w:type="dxa"/>
-            <w:gridSpan w:val="2"/>
-            <w:tcBorders>
-              <w:top w:val="single" w:sz="4" w:space="0" w:color="000000"/>
-              <w:left w:val="single" w:sz="4" w:space="0" w:color="000000"/>
-              <w:bottom w:val="single" w:sz="4" w:space="0" w:color="000000"/>
-              <w:right w:val="single" w:sz="4" w:space="0" w:color="000000"/>
-            </w:tcBorders>
-            <w:shd w:fill="auto" w:val="clear"/>
-            <w:vAlign w:val="center"/>
-          </w:tcPr>
-          <w:p>
-            <w:pPr>
-              <w:pStyle w:val="Normal"/>
-              <w:bidi w:val="0"/>
-              <w:jc w:val="left"/>
-              <w:rPr>
-                <w:color w:val="000000"/>
-                <w:lang w:val="ru"/>
-              </w:rPr>
-            </w:pPr>
-            <w:r>
-              <w:rPr>
-                <w:color w:val="000000"/>
-                <w:lang w:val="ru"/>
-              </w:rPr>
-              <w:t/>
-            </w:r>
-          </w:p>
-        </w:tc>
-      </w:tr>
-      <w:tr>
-        <w:trPr/>
-        <w:tc>
-          <w:tcPr>
-            <w:tcW w:w="1841" w:type="dxa"/>
-            <w:gridSpan w:val="3"/>
-            <w:tcBorders>
-              <w:top w:val="single" w:sz="4" w:space="0" w:color="000000"/>
-              <w:left w:val="single" w:sz="4" w:space="0" w:color="000000"/>
-              <w:bottom w:val="single" w:sz="4" w:space="0" w:color="000000"/>
-              <w:right w:val="single" w:sz="4" w:space="0" w:color="000000"/>
-            </w:tcBorders>
-            <w:shd w:fill="auto" w:val="clear"/>
-            <w:vAlign w:val="center"/>
-          </w:tcPr>
-          <w:p>
-            <w:pPr>
-              <w:pStyle w:val="Normal"/>
-              <w:bidi w:val="0"/>
-              <w:jc w:val="center"/>
-              <w:rPr>
-                <w:color w:val="000000"/>
-                <w:lang w:val="ru"/>
-              </w:rPr>
-            </w:pPr>
-            <w:r>
-              <w:rPr>
-                <w:color w:val="000000"/>
-                <w:lang w:val="ru"/>
-              </w:rPr>
-              <w:t/>
-            </w:r>
-          </w:p>
-        </w:tc>
-        <w:tc>
-          <w:tcPr>
-            <w:tcW w:w="1780" w:type="dxa"/>
-            <w:gridSpan w:val="2"/>
-            <w:tcBorders>
-              <w:top w:val="single" w:sz="4" w:space="0" w:color="000000"/>
-              <w:left w:val="single" w:sz="4" w:space="0" w:color="000000"/>
-              <w:bottom w:val="single" w:sz="4" w:space="0" w:color="000000"/>
-              <w:right w:val="single" w:sz="4" w:space="0" w:color="000000"/>
-            </w:tcBorders>
-            <w:shd w:fill="auto" w:val="clear"/>
-            <w:vAlign w:val="center"/>
-          </w:tcPr>
-          <w:p>
-            <w:pPr>
-              <w:pStyle w:val="Normal"/>
-              <w:bidi w:val="0"/>
-              <w:jc w:val="left"/>
-              <w:rPr>
-                <w:color w:val="000000"/>
-                <w:lang w:val="ru"/>
-              </w:rPr>
-            </w:pPr>
-            <w:r>
-              <w:rPr>
-                <w:color w:val="000000"/>
-                <w:lang w:val="ru"/>
-              </w:rPr>
-              <w:t xml:space="preserve">Сетевой фильтр</w:t>
-            </w:r>
-          </w:p>
-        </w:tc>
-        <w:tc>
-          <w:tcPr>
-            <w:tcW w:w="2142" w:type="dxa"/>
-            <w:gridSpan w:val="2"/>
-            <w:tcBorders>
-              <w:top w:val="single" w:sz="4" w:space="0" w:color="000000"/>
-              <w:left w:val="single" w:sz="4" w:space="0" w:color="000000"/>
-              <w:bottom w:val="single" w:sz="4" w:space="0" w:color="000000"/>
-              <w:right w:val="single" w:sz="4" w:space="0" w:color="000000"/>
-            </w:tcBorders>
-            <w:shd w:fill="auto" w:val="clear"/>
-            <w:vAlign w:val="center"/>
-          </w:tcPr>
-          <w:p>
-            <w:pPr>
-              <w:pStyle w:val="Normal"/>
-              <w:bidi w:val="0"/>
-              <w:jc w:val="left"/>
-              <w:rPr>
-                <w:color w:val="000000"/>
-                <w:lang w:val="ru"/>
-              </w:rPr>
-            </w:pPr>
-            <w:r>
-              <w:rPr>
-                <w:color w:val="000000"/>
-                <w:lang w:val="ru"/>
-              </w:rPr>
-              <w:t xml:space="preserve">Pilot S 3m</w:t>
-            </w:r>
-          </w:p>
-        </w:tc>
-        <w:tc>
-          <w:tcPr>
-            <w:tcW w:w="636" w:type="dxa"/>
-            <w:tcBorders>
-              <w:top w:val="single" w:sz="4" w:space="0" w:color="000000"/>
-              <w:left w:val="single" w:sz="4" w:space="0" w:color="000000"/>
-              <w:bottom w:val="single" w:sz="4" w:space="0" w:color="000000"/>
-              <w:right w:val="single" w:sz="4" w:space="0" w:color="000000"/>
-            </w:tcBorders>
-            <w:shd w:fill="auto" w:val="clear"/>
-            <w:vAlign w:val="center"/>
-          </w:tcPr>
-          <w:p>
-            <w:pPr>
-              <w:pStyle w:val="Normal"/>
-              <w:bidi w:val="0"/>
-              <w:jc w:val="center"/>
-              <w:rPr>
-                <w:color w:val="000000"/>
-                <w:lang w:val="ru"/>
-              </w:rPr>
-            </w:pPr>
-            <w:r>
-              <w:rPr>
-                <w:color w:val="000000"/>
-                <w:lang w:val="ru"/>
-              </w:rPr>
-              <w:t xml:space="preserve">1</w:t>
-            </w:r>
-          </w:p>
-        </w:tc>
-        <w:tc>
-          <w:tcPr>
-            <w:tcW w:w="2323" w:type="dxa"/>
-            <w:gridSpan w:val="3"/>
-            <w:tcBorders>
-              <w:top w:val="single" w:sz="4" w:space="0" w:color="000000"/>
-              <w:left w:val="single" w:sz="4" w:space="0" w:color="000000"/>
-              <w:bottom w:val="single" w:sz="4" w:space="0" w:color="000000"/>
-              <w:right w:val="single" w:sz="4" w:space="0" w:color="000000"/>
-            </w:tcBorders>
-            <w:shd w:fill="auto" w:val="clear"/>
-            <w:vAlign w:val="center"/>
-          </w:tcPr>
-          <w:p>
-            <w:pPr>
-              <w:pStyle w:val="Normal"/>
-              <w:bidi w:val="0"/>
-              <w:jc w:val="center"/>
-              <w:rPr>
-                <w:rFonts w:ascii="Calibri" w:hAnsi="Calibri" w:cs="Calibri"/>
-                <w:lang w:val="ru"/>
-              </w:rPr>
-            </w:pPr>
-            <w:r>
-              <w:rPr>
-                <w:rFonts w:cs="Calibri" w:ascii="Times New Roman" w:hAnsi="Times New Roman"/>
-                <w:lang w:val="ru"/>
-              </w:rPr>
-              <w:t xml:space="preserve">1910-227-1040</w:t>
-            </w:r>
-          </w:p>
-        </w:tc>
-        <w:tc>
-          <w:tcPr>
-            <w:tcW w:w="1453" w:type="dxa"/>
-            <w:gridSpan w:val="2"/>
-            <w:tcBorders>
-              <w:top w:val="single" w:sz="4" w:space="0" w:color="000000"/>
-              <w:left w:val="single" w:sz="4" w:space="0" w:color="000000"/>
-              <w:bottom w:val="single" w:sz="4" w:space="0" w:color="000000"/>
-              <w:right w:val="single" w:sz="4" w:space="0" w:color="000000"/>
-            </w:tcBorders>
-            <w:shd w:fill="auto" w:val="clear"/>
-            <w:vAlign w:val="center"/>
-          </w:tcPr>
-          <w:p>
-            <w:pPr>
-              <w:pStyle w:val="Normal"/>
-              <w:bidi w:val="0"/>
-              <w:jc w:val="left"/>
-              <w:rPr>
-                <w:color w:val="000000"/>
-                <w:lang w:val="ru"/>
-              </w:rPr>
-            </w:pPr>
-            <w:r>
-              <w:rPr>
-                <w:color w:val="000000"/>
-                <w:lang w:val="ru"/>
-              </w:rPr>
-              <w:t/>
-            </w:r>
-          </w:p>
-        </w:tc>
-      </w:tr>
-      <w:tr>
-        <w:trPr/>
-        <w:tc>
-          <w:tcPr>
-            <w:tcW w:w="1841" w:type="dxa"/>
-            <w:gridSpan w:val="3"/>
-            <w:tcBorders>
-              <w:top w:val="single" w:sz="4" w:space="0" w:color="000000"/>
-              <w:left w:val="single" w:sz="4" w:space="0" w:color="000000"/>
-              <w:bottom w:val="single" w:sz="4" w:space="0" w:color="000000"/>
-              <w:right w:val="single" w:sz="4" w:space="0" w:color="000000"/>
-            </w:tcBorders>
-            <w:shd w:fill="auto" w:val="clear"/>
-            <w:vAlign w:val="center"/>
-          </w:tcPr>
-          <w:p>
-            <w:pPr>
-              <w:pStyle w:val="Normal"/>
-              <w:bidi w:val="0"/>
-              <w:jc w:val="center"/>
-              <w:rPr>
-                <w:color w:val="000000"/>
-                <w:lang w:val="ru"/>
-              </w:rPr>
-            </w:pPr>
-            <w:r>
-              <w:rPr>
-                <w:color w:val="000000"/>
-                <w:lang w:val="ru"/>
-              </w:rPr>
-              <w:t/>
-            </w:r>
-          </w:p>
-        </w:tc>
-        <w:tc>
-          <w:tcPr>
-            <w:tcW w:w="1780" w:type="dxa"/>
-            <w:gridSpan w:val="2"/>
-            <w:tcBorders>
-              <w:top w:val="single" w:sz="4" w:space="0" w:color="000000"/>
-              <w:left w:val="single" w:sz="4" w:space="0" w:color="000000"/>
-              <w:bottom w:val="single" w:sz="4" w:space="0" w:color="000000"/>
-              <w:right w:val="single" w:sz="4" w:space="0" w:color="000000"/>
-            </w:tcBorders>
-            <w:shd w:fill="auto" w:val="clear"/>
-            <w:vAlign w:val="center"/>
-          </w:tcPr>
-          <w:p>
-            <w:pPr>
-              <w:pStyle w:val="Normal"/>
-              <w:bidi w:val="0"/>
-              <w:jc w:val="left"/>
-              <w:rPr>
-                <w:color w:val="000000"/>
-                <w:lang w:val="ru"/>
-              </w:rPr>
-            </w:pPr>
-            <w:r>
-              <w:rPr>
-                <w:color w:val="000000"/>
-                <w:lang w:val="ru"/>
-              </w:rPr>
-              <w:t xml:space="preserve">Кабель HDMI</w:t>
-            </w:r>
-          </w:p>
-        </w:tc>
-        <w:tc>
-          <w:tcPr>
-            <w:tcW w:w="2142" w:type="dxa"/>
-            <w:gridSpan w:val="2"/>
-            <w:tcBorders>
-              <w:top w:val="single" w:sz="4" w:space="0" w:color="000000"/>
-              <w:left w:val="single" w:sz="4" w:space="0" w:color="000000"/>
-              <w:bottom w:val="single" w:sz="4" w:space="0" w:color="000000"/>
-              <w:right w:val="single" w:sz="4" w:space="0" w:color="000000"/>
-            </w:tcBorders>
-            <w:shd w:fill="auto" w:val="clear"/>
-            <w:vAlign w:val="center"/>
-          </w:tcPr>
-          <w:p>
-            <w:pPr>
-              <w:pStyle w:val="Normal"/>
-              <w:bidi w:val="0"/>
-              <w:jc w:val="left"/>
-              <w:rPr>
-                <w:color w:val="000000"/>
-                <w:lang w:val="ru"/>
-              </w:rPr>
-            </w:pPr>
-            <w:r>
-              <w:rPr>
-                <w:color w:val="000000"/>
-                <w:lang w:val="ru"/>
-              </w:rPr>
-              <w:t xml:space="preserve">VCOM 15m</w:t>
-            </w:r>
-          </w:p>
-        </w:tc>
-        <w:tc>
-          <w:tcPr>
-            <w:tcW w:w="636" w:type="dxa"/>
-            <w:tcBorders>
-              <w:top w:val="single" w:sz="4" w:space="0" w:color="000000"/>
-              <w:left w:val="single" w:sz="4" w:space="0" w:color="000000"/>
-              <w:bottom w:val="single" w:sz="4" w:space="0" w:color="000000"/>
-              <w:right w:val="single" w:sz="4" w:space="0" w:color="000000"/>
-            </w:tcBorders>
-            <w:shd w:fill="auto" w:val="clear"/>
-            <w:vAlign w:val="center"/>
-          </w:tcPr>
-          <w:p>
-            <w:pPr>
-              <w:pStyle w:val="Normal"/>
-              <w:bidi w:val="0"/>
-              <w:jc w:val="center"/>
-              <w:rPr>
-                <w:color w:val="000000"/>
-                <w:lang w:val="ru"/>
-              </w:rPr>
-            </w:pPr>
-            <w:r>
-              <w:rPr>
-                <w:color w:val="000000"/>
-                <w:lang w:val="ru"/>
-              </w:rPr>
-              <w:t xml:space="preserve">1</w:t>
-            </w:r>
-          </w:p>
-        </w:tc>
-        <w:tc>
-          <w:tcPr>
-            <w:tcW w:w="2323" w:type="dxa"/>
-            <w:gridSpan w:val="3"/>
-            <w:tcBorders>
-              <w:top w:val="single" w:sz="4" w:space="0" w:color="000000"/>
-              <w:left w:val="single" w:sz="4" w:space="0" w:color="000000"/>
-              <w:bottom w:val="single" w:sz="4" w:space="0" w:color="000000"/>
-              <w:right w:val="single" w:sz="4" w:space="0" w:color="000000"/>
-            </w:tcBorders>
-            <w:shd w:fill="auto" w:val="clear"/>
-            <w:vAlign w:val="center"/>
-          </w:tcPr>
-          <w:p>
-            <w:pPr>
-              <w:pStyle w:val="Normal"/>
-              <w:bidi w:val="0"/>
-              <w:jc w:val="center"/>
-              <w:rPr>
-                <w:rFonts w:ascii="Calibri" w:hAnsi="Calibri" w:cs="Calibri"/>
-                <w:lang w:val="ru"/>
-              </w:rPr>
-            </w:pPr>
-            <w:r>
-              <w:rPr>
-                <w:rFonts w:cs="Calibri" w:ascii="Times New Roman" w:hAnsi="Times New Roman"/>
-                <w:lang w:val="ru"/>
-              </w:rPr>
-              <w:t xml:space="preserve">1910-227-1040</w:t>
-            </w:r>
-          </w:p>
-        </w:tc>
-        <w:tc>
-          <w:tcPr>
-            <w:tcW w:w="1453" w:type="dxa"/>
-            <w:gridSpan w:val="2"/>
-            <w:tcBorders>
-              <w:top w:val="single" w:sz="4" w:space="0" w:color="000000"/>
-              <w:left w:val="single" w:sz="4" w:space="0" w:color="000000"/>
-              <w:bottom w:val="single" w:sz="4" w:space="0" w:color="000000"/>
-              <w:right w:val="single" w:sz="4" w:space="0" w:color="000000"/>
-            </w:tcBorders>
-            <w:shd w:fill="auto" w:val="clear"/>
-            <w:vAlign w:val="center"/>
-          </w:tcPr>
-          <w:p>
-            <w:pPr>
-              <w:pStyle w:val="Normal"/>
-              <w:bidi w:val="0"/>
-              <w:jc w:val="left"/>
-              <w:rPr>
-                <w:color w:val="000000"/>
-                <w:lang w:val="ru"/>
-              </w:rPr>
-            </w:pPr>
-            <w:r>
-              <w:rPr>
-                <w:color w:val="000000"/>
-                <w:lang w:val="ru"/>
-              </w:rPr>
-              <w:t/>
-            </w:r>
-          </w:p>
-        </w:tc>
-      </w:tr>
-      <w:tr>
-        <w:trPr/>
-        <w:tc>
-          <w:tcPr>
-            <w:tcW w:w="1841" w:type="dxa"/>
-            <w:gridSpan w:val="3"/>
-            <w:tcBorders>
-              <w:top w:val="single" w:sz="4" w:space="0" w:color="000000"/>
-              <w:left w:val="single" w:sz="4" w:space="0" w:color="000000"/>
-              <w:bottom w:val="single" w:sz="4" w:space="0" w:color="000000"/>
-              <w:right w:val="single" w:sz="4" w:space="0" w:color="000000"/>
-            </w:tcBorders>
-            <w:shd w:fill="auto" w:val="clear"/>
-            <w:vAlign w:val="center"/>
-          </w:tcPr>
-          <w:p>
-            <w:pPr>
-              <w:pStyle w:val="Normal"/>
-              <w:bidi w:val="0"/>
-              <w:jc w:val="center"/>
-              <w:rPr>
-                <w:color w:val="000000"/>
-                <w:lang w:val="ru"/>
-              </w:rPr>
-            </w:pPr>
-            <w:r>
-              <w:rPr>
-                <w:color w:val="000000"/>
-                <w:lang w:val="ru"/>
-              </w:rPr>
-              <w:t/>
-            </w:r>
-          </w:p>
-        </w:tc>
-        <w:tc>
-          <w:tcPr>
-            <w:tcW w:w="1780" w:type="dxa"/>
-            <w:gridSpan w:val="2"/>
-            <w:tcBorders>
-              <w:top w:val="single" w:sz="4" w:space="0" w:color="000000"/>
-              <w:left w:val="single" w:sz="4" w:space="0" w:color="000000"/>
-              <w:bottom w:val="single" w:sz="4" w:space="0" w:color="000000"/>
-              <w:right w:val="single" w:sz="4" w:space="0" w:color="000000"/>
-            </w:tcBorders>
-            <w:shd w:fill="auto" w:val="clear"/>
-            <w:vAlign w:val="center"/>
-          </w:tcPr>
-          <w:p>
-            <w:pPr>
-              <w:pStyle w:val="Normal"/>
-              <w:bidi w:val="0"/>
-              <w:jc w:val="left"/>
-              <w:rPr>
-                <w:color w:val="000000"/>
-                <w:lang w:val="ru"/>
-              </w:rPr>
-            </w:pPr>
-            <w:r>
-              <w:rPr>
-                <w:color w:val="000000"/>
-                <w:lang w:val="ru"/>
-              </w:rPr>
-              <w:t xml:space="preserve">Програмное изделие</w:t>
-            </w:r>
-          </w:p>
-        </w:tc>
-        <w:tc>
-          <w:tcPr>
-            <w:tcW w:w="2142" w:type="dxa"/>
-            <w:gridSpan w:val="2"/>
-            <w:tcBorders>
-              <w:top w:val="single" w:sz="4" w:space="0" w:color="000000"/>
-              <w:left w:val="single" w:sz="4" w:space="0" w:color="000000"/>
-              <w:bottom w:val="single" w:sz="4" w:space="0" w:color="000000"/>
-              <w:right w:val="single" w:sz="4" w:space="0" w:color="000000"/>
-            </w:tcBorders>
-            <w:shd w:fill="auto" w:val="clear"/>
-            <w:vAlign w:val="center"/>
-          </w:tcPr>
-          <w:p>
-            <w:pPr>
-              <w:pStyle w:val="Normal"/>
-              <w:bidi w:val="0"/>
-              <w:jc w:val="left"/>
-              <w:rPr>
-                <w:color w:val="000000"/>
-                <w:lang w:val="ru"/>
-              </w:rPr>
-            </w:pPr>
-            <w:r>
-              <w:rPr>
-                <w:color w:val="000000"/>
-                <w:lang w:val="ru"/>
-              </w:rPr>
-              <w:t xml:space="preserve">Доверенная операционная система  Windows 7 SP1</w:t>
-            </w:r>
-          </w:p>
-        </w:tc>
-        <w:tc>
-          <w:tcPr>
-            <w:tcW w:w="636" w:type="dxa"/>
-            <w:tcBorders>
-              <w:top w:val="single" w:sz="4" w:space="0" w:color="000000"/>
-              <w:left w:val="single" w:sz="4" w:space="0" w:color="000000"/>
-              <w:bottom w:val="single" w:sz="4" w:space="0" w:color="000000"/>
-              <w:right w:val="single" w:sz="4" w:space="0" w:color="000000"/>
-            </w:tcBorders>
-            <w:shd w:fill="auto" w:val="clear"/>
-            <w:vAlign w:val="center"/>
-          </w:tcPr>
-          <w:p>
-            <w:pPr>
-              <w:pStyle w:val="Normal"/>
-              <w:bidi w:val="0"/>
-              <w:jc w:val="center"/>
-              <w:rPr>
-                <w:color w:val="000000"/>
-                <w:lang w:val="ru"/>
-              </w:rPr>
-            </w:pPr>
-            <w:r>
-              <w:rPr>
-                <w:color w:val="000000"/>
-                <w:lang w:val="ru"/>
-              </w:rPr>
-              <w:t xml:space="preserve">1</w:t>
-            </w:r>
-          </w:p>
-        </w:tc>
-        <w:tc>
-          <w:tcPr>
-            <w:tcW w:w="2323" w:type="dxa"/>
-            <w:gridSpan w:val="3"/>
-            <w:tcBorders>
-              <w:top w:val="single" w:sz="4" w:space="0" w:color="000000"/>
-              <w:left w:val="single" w:sz="4" w:space="0" w:color="000000"/>
-              <w:bottom w:val="single" w:sz="4" w:space="0" w:color="000000"/>
-              <w:right w:val="single" w:sz="4" w:space="0" w:color="000000"/>
-            </w:tcBorders>
-            <w:shd w:fill="auto" w:val="clear"/>
-            <w:vAlign w:val="center"/>
-          </w:tcPr>
-          <w:p>
-            <w:pPr>
-              <w:pStyle w:val="Normal"/>
-              <w:bidi w:val="0"/>
-              <w:jc w:val="center"/>
-              <w:rPr>
-                <w:rFonts w:ascii="Calibri" w:hAnsi="Calibri" w:cs="Calibri"/>
-                <w:lang w:val="ru"/>
-              </w:rPr>
-            </w:pPr>
-            <w:r>
-              <w:rPr>
-                <w:rFonts w:cs="Calibri" w:ascii="Times New Roman" w:hAnsi="Times New Roman"/>
-                <w:lang w:val="ru"/>
-              </w:rPr>
-              <w:t xml:space="preserve">9286</w:t>
             </w:r>
           </w:p>
         </w:tc>
@@ -8981,7 +8205,7 @@
                 <w:rFonts w:cs="Calibri" w:ascii="Times New Roman" w:hAnsi="Times New Roman"/>
                 <w:lang w:val="ru"/>
               </w:rPr>
-              <w:t xml:space="preserve">1910-227-1040</w:t>
+              <w:t xml:space="preserve">1910-227-1050</w:t>
             </w:r>
           </w:p>
         </w:tc>
@@ -9075,7 +8299,7 @@
                 <w:color w:val="000000"/>
                 <w:lang w:val="ru"/>
               </w:rPr>
-              <w:t xml:space="preserve">Блок питания</w:t>
+              <w:t xml:space="preserve">Процессор</w:t>
             </w:r>
           </w:p>
         </w:tc>
@@ -9105,7 +8329,7 @@
                 <w:color w:val="000000"/>
                 <w:lang w:val="ru"/>
               </w:rPr>
-              <w:t xml:space="preserve">Power Rebel RB-S400T7-0 H</w:t>
+              <w:t/>
             </w:r>
           </w:p>
         </w:tc>
@@ -9165,7 +8389,7 @@
                 <w:rFonts w:cs="Calibri" w:ascii="Times New Roman" w:hAnsi="Times New Roman"/>
                 <w:lang w:val="ru"/>
               </w:rPr>
-              <w:t xml:space="preserve">P6284002405087</w:t>
+              <w:t/>
             </w:r>
           </w:p>
         </w:tc>
@@ -9259,7 +8483,7 @@
                 <w:color w:val="000000"/>
                 <w:lang w:val="ru"/>
               </w:rPr>
-              <w:t xml:space="preserve">Процессор</w:t>
+              <w:t xml:space="preserve">Вентилятор процессора</w:t>
             </w:r>
           </w:p>
         </w:tc>
@@ -9289,7 +8513,7 @@
                 <w:color w:val="000000"/>
                 <w:lang w:val="ru"/>
               </w:rPr>
-              <w:t xml:space="preserve">Intel Pentium G4620</w:t>
+              <w:t/>
             </w:r>
           </w:p>
         </w:tc>
@@ -9349,7 +8573,7 @@
                 <w:rFonts w:cs="Calibri" w:ascii="Times New Roman" w:hAnsi="Times New Roman"/>
                 <w:lang w:val="ru"/>
               </w:rPr>
-              <w:t xml:space="preserve">01959</w:t>
+              <w:t xml:space="preserve">б/н</w:t>
             </w:r>
           </w:p>
         </w:tc>
@@ -9443,7 +8667,7 @@
                 <w:color w:val="000000"/>
                 <w:lang w:val="ru"/>
               </w:rPr>
-              <w:t xml:space="preserve">Вентилятор процессора</w:t>
+              <w:t xml:space="preserve">Блок питания</w:t>
             </w:r>
           </w:p>
         </w:tc>
@@ -9533,7 +8757,7 @@
                 <w:rFonts w:cs="Calibri" w:ascii="Times New Roman" w:hAnsi="Times New Roman"/>
                 <w:lang w:val="ru"/>
               </w:rPr>
-              <w:t xml:space="preserve">б/н</w:t>
+              <w:t/>
             </w:r>
           </w:p>
         </w:tc>
@@ -9657,7 +8881,7 @@
                 <w:color w:val="000000"/>
                 <w:lang w:val="ru"/>
               </w:rPr>
-              <w:t xml:space="preserve">Crucial CT4G4DFS8266 4Gb</w:t>
+              <w:t/>
             </w:r>
           </w:p>
         </w:tc>
@@ -9717,7 +8941,7 @@
                 <w:rFonts w:cs="Calibri" w:ascii="Times New Roman" w:hAnsi="Times New Roman"/>
                 <w:lang w:val="ru"/>
               </w:rPr>
-              <w:t xml:space="preserve">S802C1A1932E2E6BE4A</w:t>
+              <w:t/>
             </w:r>
           </w:p>
         </w:tc>
@@ -9841,7 +9065,7 @@
                 <w:color w:val="000000"/>
                 <w:lang w:val="ru"/>
               </w:rPr>
-              <w:t xml:space="preserve">Crucial CT4G4DFS8266 4Gb</w:t>
+              <w:t/>
             </w:r>
           </w:p>
         </w:tc>
@@ -9901,7 +9125,7 @@
                 <w:rFonts w:cs="Calibri" w:ascii="Times New Roman" w:hAnsi="Times New Roman"/>
                 <w:lang w:val="ru"/>
               </w:rPr>
-              <w:t xml:space="preserve">S802C1A1932E2E6BE5E</w:t>
+              <w:t/>
             </w:r>
           </w:p>
         </w:tc>
@@ -10025,7 +9249,7 @@
                 <w:color w:val="000000"/>
                 <w:lang w:val="ru"/>
               </w:rPr>
-              <w:t xml:space="preserve">Gigabyte GA-H110M-S2PV</w:t>
+              <w:t/>
             </w:r>
           </w:p>
         </w:tc>
@@ -10085,7 +9309,7 @@
                 <w:rFonts w:cs="Calibri" w:ascii="Times New Roman" w:hAnsi="Times New Roman"/>
                 <w:lang w:val="ru"/>
               </w:rPr>
-              <w:t xml:space="preserve">SN192750041523</w:t>
+              <w:t/>
             </w:r>
           </w:p>
         </w:tc>
@@ -10209,7 +9433,7 @@
                 <w:color w:val="000000"/>
                 <w:lang w:val="ru"/>
               </w:rPr>
-              <w:t xml:space="preserve">Gigabyte GT730</w:t>
+              <w:t xml:space="preserve">Gigabyte GV-N730D3-2GI</w:t>
             </w:r>
           </w:p>
         </w:tc>
@@ -10269,7 +9493,7 @@
                 <w:rFonts w:cs="Calibri" w:ascii="Times New Roman" w:hAnsi="Times New Roman"/>
                 <w:lang w:val="ru"/>
               </w:rPr>
-              <w:t xml:space="preserve">SN185241022430</w:t>
+              <w:t xml:space="preserve">SN190141017103</w:t>
             </w:r>
           </w:p>
         </w:tc>
@@ -10363,7 +9587,7 @@
                 <w:color w:val="000000"/>
                 <w:lang w:val="ru"/>
               </w:rPr>
-              <w:t xml:space="preserve">Жесткий диск</w:t>
+              <w:t xml:space="preserve">Накопитель на жестком магнитном диске</w:t>
             </w:r>
           </w:p>
         </w:tc>
@@ -10393,7 +9617,7 @@
                 <w:color w:val="000000"/>
                 <w:lang w:val="ru"/>
               </w:rPr>
-              <w:t xml:space="preserve">Seagate ST1000DM010 1.0 Tb</w:t>
+              <w:t xml:space="preserve">Н/Д</w:t>
             </w:r>
           </w:p>
         </w:tc>
@@ -10453,7 +9677,7 @@
                 <w:rFonts w:cs="Calibri" w:ascii="Times New Roman" w:hAnsi="Times New Roman"/>
                 <w:lang w:val="ru"/>
               </w:rPr>
-              <w:t xml:space="preserve">ZN19TLM5</w:t>
+              <w:t/>
             </w:r>
           </w:p>
         </w:tc>
@@ -10547,7 +9771,7 @@
                 <w:color w:val="000000"/>
                 <w:lang w:val="ru"/>
               </w:rPr>
-              <w:t xml:space="preserve">Оптический привод</w:t>
+              <w:t xml:space="preserve">Корзина для НЖМД</w:t>
             </w:r>
           </w:p>
         </w:tc>
@@ -10577,7 +9801,7 @@
                 <w:color w:val="000000"/>
                 <w:lang w:val="ru"/>
               </w:rPr>
-              <w:t xml:space="preserve">Lite-on Ihas122-14 Sata22x</w:t>
+              <w:t xml:space="preserve">Н/Д</w:t>
             </w:r>
           </w:p>
         </w:tc>
@@ -10637,7 +9861,7 @@
                 <w:rFonts w:cs="Calibri" w:ascii="Times New Roman" w:hAnsi="Times New Roman"/>
                 <w:lang w:val="ru"/>
               </w:rPr>
-              <w:t xml:space="preserve">2K8918500213 3743522551</w:t>
+              <w:t/>
             </w:r>
           </w:p>
         </w:tc>
@@ -10672,6 +9896,374 @@
           </w:p>
         </w:tc>
       </w:tr>
+      <w:tr>
+        <w:trPr/>
+        <w:tc>
+          <w:tcPr>
+            <w:tcW w:w="1417" w:type="dxa"/>
+            <w:tcBorders>
+              <w:top w:val="single" w:sz="4" w:space="0" w:color="000000"/>
+              <w:left w:val="single" w:sz="4" w:space="0" w:color="000000"/>
+              <w:bottom w:val="single" w:sz="4" w:space="0" w:color="000000"/>
+              <w:right w:val="single" w:sz="4" w:space="0" w:color="000000"/>
+            </w:tcBorders>
+            <w:shd w:fill="auto" w:val="clear"/>
+            <w:vAlign w:val="center"/>
+          </w:tcPr>
+          <w:p>
+            <w:pPr>
+              <w:pStyle w:val="Normal"/>
+              <w:bidi w:val="0"/>
+              <w:jc w:val="center"/>
+              <w:rPr>
+                <w:color w:val="000000"/>
+              </w:rPr>
+            </w:pPr>
+            <w:r>
+              <w:rPr>
+                <w:color w:val="000000"/>
+                <w:lang w:val="ru"/>
+              </w:rPr>
+              <w:t/>
+            </w:r>
+          </w:p>
+        </w:tc>
+        <w:tc>
+          <w:tcPr>
+            <w:tcW w:w="1701" w:type="dxa"/>
+            <w:tcBorders>
+              <w:top w:val="single" w:sz="4" w:space="0" w:color="000000"/>
+              <w:left w:val="single" w:sz="4" w:space="0" w:color="000000"/>
+              <w:bottom w:val="single" w:sz="4" w:space="0" w:color="000000"/>
+              <w:right w:val="single" w:sz="4" w:space="0" w:color="000000"/>
+            </w:tcBorders>
+            <w:shd w:fill="auto" w:val="clear"/>
+            <w:vAlign w:val="center"/>
+          </w:tcPr>
+          <w:p>
+            <w:pPr>
+              <w:pStyle w:val="Normal"/>
+              <w:bidi w:val="0"/>
+              <w:jc w:val="left"/>
+              <w:rPr>
+                <w:color w:val="000000"/>
+                <w:lang w:val="en-US"/>
+              </w:rPr>
+            </w:pPr>
+            <w:r>
+              <w:rPr>
+                <w:color w:val="000000"/>
+                <w:lang w:val="ru"/>
+              </w:rPr>
+              <w:t xml:space="preserve">Оптический привод</w:t>
+            </w:r>
+          </w:p>
+        </w:tc>
+        <w:tc>
+          <w:tcPr>
+            <w:tcW w:w="2409" w:type="dxa"/>
+            <w:tcBorders>
+              <w:top w:val="single" w:sz="4" w:space="0" w:color="000000"/>
+              <w:left w:val="single" w:sz="4" w:space="0" w:color="000000"/>
+              <w:bottom w:val="single" w:sz="4" w:space="0" w:color="000000"/>
+              <w:right w:val="single" w:sz="4" w:space="0" w:color="000000"/>
+            </w:tcBorders>
+            <w:shd w:fill="auto" w:val="clear"/>
+            <w:vAlign w:val="center"/>
+          </w:tcPr>
+          <w:p>
+            <w:pPr>
+              <w:pStyle w:val="Normal"/>
+              <w:bidi w:val="0"/>
+              <w:jc w:val="left"/>
+              <w:rPr>
+                <w:color w:val="000000"/>
+              </w:rPr>
+            </w:pPr>
+            <w:r>
+              <w:rPr>
+                <w:color w:val="000000"/>
+                <w:lang w:val="ru"/>
+              </w:rPr>
+              <w:t xml:space="preserve">Н/Д</w:t>
+            </w:r>
+          </w:p>
+        </w:tc>
+        <w:tc>
+          <w:tcPr>
+            <w:tcW w:w="945" w:type="dxa"/>
+            <w:tcBorders>
+              <w:top w:val="single" w:sz="4" w:space="0" w:color="000000"/>
+              <w:left w:val="single" w:sz="4" w:space="0" w:color="000000"/>
+              <w:bottom w:val="single" w:sz="4" w:space="0" w:color="000000"/>
+              <w:right w:val="single" w:sz="4" w:space="0" w:color="000000"/>
+            </w:tcBorders>
+            <w:shd w:fill="auto" w:val="clear"/>
+            <w:vAlign w:val="center"/>
+          </w:tcPr>
+          <w:p>
+            <w:pPr>
+              <w:pStyle w:val="Normal"/>
+              <w:bidi w:val="0"/>
+              <w:jc w:val="center"/>
+              <w:rPr>
+                <w:color w:val="000000"/>
+              </w:rPr>
+            </w:pPr>
+            <w:r>
+              <w:rPr>
+                <w:color w:val="000000"/>
+                <w:lang w:val="ru"/>
+              </w:rPr>
+              <w:t xml:space="preserve">1</w:t>
+            </w:r>
+          </w:p>
+        </w:tc>
+        <w:tc>
+          <w:tcPr>
+            <w:tcW w:w="2315" w:type="dxa"/>
+            <w:tcBorders>
+              <w:top w:val="single" w:sz="4" w:space="0" w:color="000000"/>
+              <w:left w:val="single" w:sz="4" w:space="0" w:color="000000"/>
+              <w:bottom w:val="single" w:sz="4" w:space="0" w:color="000000"/>
+              <w:right w:val="single" w:sz="4" w:space="0" w:color="000000"/>
+            </w:tcBorders>
+            <w:shd w:fill="auto" w:val="clear"/>
+            <w:vAlign w:val="center"/>
+          </w:tcPr>
+          <w:p>
+            <w:pPr>
+              <w:pStyle w:val="Normal"/>
+              <w:bidi w:val="0"/>
+              <w:jc w:val="center"/>
+              <w:rPr>
+                <w:color w:val="000000"/>
+              </w:rPr>
+            </w:pPr>
+            <w:r>
+              <w:rPr>
+                <w:rFonts w:cs="Calibri" w:ascii="Times New Roman" w:hAnsi="Times New Roman"/>
+                <w:lang w:val="ru"/>
+              </w:rPr>
+              <w:t/>
+            </w:r>
+          </w:p>
+        </w:tc>
+        <w:tc>
+          <w:tcPr>
+            <w:tcW w:w="1099" w:type="dxa"/>
+            <w:tcBorders>
+              <w:top w:val="single" w:sz="4" w:space="0" w:color="000000"/>
+              <w:left w:val="single" w:sz="4" w:space="0" w:color="000000"/>
+              <w:bottom w:val="single" w:sz="4" w:space="0" w:color="000000"/>
+              <w:right w:val="single" w:sz="4" w:space="0" w:color="000000"/>
+            </w:tcBorders>
+            <w:shd w:fill="auto" w:val="clear"/>
+            <w:vAlign w:val="center"/>
+          </w:tcPr>
+          <w:p>
+            <w:pPr>
+              <w:pStyle w:val="Normal"/>
+              <w:bidi w:val="0"/>
+              <w:jc w:val="left"/>
+              <w:rPr>
+                <w:color w:val="000000"/>
+              </w:rPr>
+            </w:pPr>
+            <w:r>
+              <w:rPr>
+                <w:color w:val="000000"/>
+                <w:lang w:val="ru"/>
+              </w:rPr>
+              <w:t/>
+            </w:r>
+          </w:p>
+        </w:tc>
+      </w:tr>
+      <w:tr>
+        <w:trPr/>
+        <w:tc>
+          <w:tcPr>
+            <w:tcW w:w="1417" w:type="dxa"/>
+            <w:tcBorders>
+              <w:top w:val="single" w:sz="4" w:space="0" w:color="000000"/>
+              <w:left w:val="single" w:sz="4" w:space="0" w:color="000000"/>
+              <w:bottom w:val="single" w:sz="4" w:space="0" w:color="000000"/>
+              <w:right w:val="single" w:sz="4" w:space="0" w:color="000000"/>
+            </w:tcBorders>
+            <w:shd w:fill="auto" w:val="clear"/>
+            <w:vAlign w:val="center"/>
+          </w:tcPr>
+          <w:p>
+            <w:pPr>
+              <w:pStyle w:val="Normal"/>
+              <w:bidi w:val="0"/>
+              <w:jc w:val="center"/>
+              <w:rPr>
+                <w:color w:val="000000"/>
+              </w:rPr>
+            </w:pPr>
+            <w:r>
+              <w:rPr>
+                <w:color w:val="000000"/>
+                <w:lang w:val="ru"/>
+              </w:rPr>
+              <w:t/>
+            </w:r>
+          </w:p>
+        </w:tc>
+        <w:tc>
+          <w:tcPr>
+            <w:tcW w:w="1701" w:type="dxa"/>
+            <w:tcBorders>
+              <w:top w:val="single" w:sz="4" w:space="0" w:color="000000"/>
+              <w:left w:val="single" w:sz="4" w:space="0" w:color="000000"/>
+              <w:bottom w:val="single" w:sz="4" w:space="0" w:color="000000"/>
+              <w:right w:val="single" w:sz="4" w:space="0" w:color="000000"/>
+            </w:tcBorders>
+            <w:shd w:fill="auto" w:val="clear"/>
+            <w:vAlign w:val="center"/>
+          </w:tcPr>
+          <w:p>
+            <w:pPr>
+              <w:pStyle w:val="Normal"/>
+              <w:bidi w:val="0"/>
+              <w:jc w:val="left"/>
+              <w:rPr>
+                <w:color w:val="000000"/>
+                <w:lang w:val="en-US"/>
+              </w:rPr>
+            </w:pPr>
+            <w:r>
+              <w:rPr>
+                <w:color w:val="000000"/>
+                <w:lang w:val="ru"/>
+              </w:rPr>
+              <w:t xml:space="preserve">Контроллер СЗИ10 PCI</w:t>
+            </w:r>
+          </w:p>
+        </w:tc>
+        <w:tc>
+          <w:tcPr>
+            <w:tcW w:w="2409" w:type="dxa"/>
+            <w:tcBorders>
+              <w:top w:val="single" w:sz="4" w:space="0" w:color="000000"/>
+              <w:left w:val="single" w:sz="4" w:space="0" w:color="000000"/>
+              <w:bottom w:val="single" w:sz="4" w:space="0" w:color="000000"/>
+              <w:right w:val="single" w:sz="4" w:space="0" w:color="000000"/>
+            </w:tcBorders>
+            <w:shd w:fill="auto" w:val="clear"/>
+            <w:vAlign w:val="center"/>
+          </w:tcPr>
+          <w:p>
+            <w:pPr>
+              <w:pStyle w:val="Normal"/>
+              <w:bidi w:val="0"/>
+              <w:jc w:val="left"/>
+              <w:rPr>
+                <w:color w:val="000000"/>
+              </w:rPr>
+            </w:pPr>
+            <w:r>
+              <w:rPr>
+                <w:color w:val="000000"/>
+                <w:lang w:val="ru"/>
+              </w:rPr>
+              <w:t xml:space="preserve">Н/Д</w:t>
+            </w:r>
+          </w:p>
+        </w:tc>
+        <w:tc>
+          <w:tcPr>
+            <w:tcW w:w="945" w:type="dxa"/>
+            <w:tcBorders>
+              <w:top w:val="single" w:sz="4" w:space="0" w:color="000000"/>
+              <w:left w:val="single" w:sz="4" w:space="0" w:color="000000"/>
+              <w:bottom w:val="single" w:sz="4" w:space="0" w:color="000000"/>
+              <w:right w:val="single" w:sz="4" w:space="0" w:color="000000"/>
+            </w:tcBorders>
+            <w:shd w:fill="auto" w:val="clear"/>
+            <w:vAlign w:val="center"/>
+          </w:tcPr>
+          <w:p>
+            <w:pPr>
+              <w:pStyle w:val="Normal"/>
+              <w:bidi w:val="0"/>
+              <w:jc w:val="center"/>
+              <w:rPr>
+                <w:color w:val="000000"/>
+              </w:rPr>
+            </w:pPr>
+            <w:r>
+              <w:rPr>
+                <w:color w:val="000000"/>
+                <w:lang w:val="ru"/>
+              </w:rPr>
+              <w:t xml:space="preserve">1</w:t>
+            </w:r>
+          </w:p>
+        </w:tc>
+        <w:tc>
+          <w:tcPr>
+            <w:tcW w:w="2315" w:type="dxa"/>
+            <w:tcBorders>
+              <w:top w:val="single" w:sz="4" w:space="0" w:color="000000"/>
+              <w:left w:val="single" w:sz="4" w:space="0" w:color="000000"/>
+              <w:bottom w:val="single" w:sz="4" w:space="0" w:color="000000"/>
+              <w:right w:val="single" w:sz="4" w:space="0" w:color="000000"/>
+            </w:tcBorders>
+            <w:shd w:fill="auto" w:val="clear"/>
+            <w:vAlign w:val="center"/>
+          </w:tcPr>
+          <w:p>
+            <w:pPr>
+              <w:pStyle w:val="Normal"/>
+              <w:bidi w:val="0"/>
+              <w:jc w:val="center"/>
+              <w:rPr>
+                <w:color w:val="000000"/>
+              </w:rPr>
+            </w:pPr>
+            <w:r>
+              <w:rPr>
+                <w:rFonts w:cs="Calibri" w:ascii="Times New Roman" w:hAnsi="Times New Roman"/>
+                <w:lang w:val="ru"/>
+              </w:rPr>
+              <w:t/>
+            </w:r>
+          </w:p>
+        </w:tc>
+        <w:tc>
+          <w:tcPr>
+            <w:tcW w:w="1099" w:type="dxa"/>
+            <w:tcBorders>
+              <w:top w:val="single" w:sz="4" w:space="0" w:color="000000"/>
+              <w:left w:val="single" w:sz="4" w:space="0" w:color="000000"/>
+              <w:bottom w:val="single" w:sz="4" w:space="0" w:color="000000"/>
+              <w:right w:val="single" w:sz="4" w:space="0" w:color="000000"/>
+            </w:tcBorders>
+            <w:shd w:fill="auto" w:val="clear"/>
+            <w:vAlign w:val="center"/>
+          </w:tcPr>
+          <w:p>
+            <w:pPr>
+              <w:pStyle w:val="Normal"/>
+              <w:bidi w:val="0"/>
+              <w:jc w:val="left"/>
+              <w:rPr>
+                <w:color w:val="000000"/>
+              </w:rPr>
+            </w:pPr>
+            <w:r>
+              <w:rPr>
+                <w:color w:val="000000"/>
+                <w:lang w:val="ru"/>
+              </w:rPr>
+              <w:t/>
+            </w:r>
+          </w:p>
+        </w:tc>
+      </w:tr>
     </w:tbl>
     <w:p>
       <w:pPr>
@@ -10756,7 +10348,7 @@
           <w:u w:val="single"/>
           <w:lang w:val="ru"/>
         </w:rPr>
-        <w:t xml:space="preserve">1910-227-1040</w:t>
+        <w:t xml:space="preserve">1910-227-1050</w:t>
       </w:r>
       <w:r>
         <w:rPr>
@@ -11000,7 +10592,7 @@
           <w:u w:val="single"/>
           <w:lang w:val="ru"/>
         </w:rPr>
-        <w:t xml:space="preserve">1910-227-1040</w:t>
+        <w:t xml:space="preserve">1910-227-1050</w:t>
       </w:r>
       <w:r>
         <w:rPr/>

</xml_diff>